<commit_message>
Made some notes about the story. There are really 2 stories here. The first is a light-hearted romantic comedy about a hopeless romantic guy and his bat-shit crazy date with a beautiful and empathetic young woman. The second is a darker story about what happens if that guy dies and how his friends react. Story 1 -> I don't know what to title. Story 2 -> Paper-Walls.
</commit_message>
<xml_diff>
--- a/creative-writing/Paper-Walls-Notes.docx
+++ b/creative-writing/Paper-Walls-Notes.docx
@@ -6,8 +6,6 @@
       <w:r>
         <w:t>Paper Walls - Notes</w:t>
       </w:r>
-      <w:bookmarkStart w:id="0" w:name="_GoBack"/>
-      <w:bookmarkEnd w:id="0"/>
     </w:p>
     <w:p>
       <w:r>
@@ -34,6 +32,26 @@
       </w:r>
       <w:r>
         <w:t>Corona will have to deal with her own issues with Skye and Keith for the final chapter where the latter is dead and she reconciles with the former after the funeral.</w:t>
+      </w:r>
+    </w:p>
+    <w:p>
+      <w:r>
+        <w:t>Being put on pedestal is fun</w:t>
+      </w:r>
+      <w:r>
+        <w:t>,</w:t>
+      </w:r>
+      <w:r>
+        <w:t xml:space="preserve"> apparently – at least while the person doing it doesn’t do anything crazy. I suppose being idolized does have its benefits like the person seeing everything one does as perfect,</w:t>
+      </w:r>
+      <w:r>
+        <w:t xml:space="preserve"> free stuff,</w:t>
+      </w:r>
+      <w:r>
+        <w:t xml:space="preserve"> the attention is flattering, etc. But there is an intrinsic danger in allowing to run on for too long. </w:t>
+      </w:r>
+      <w:r>
+        <w:tab/>
       </w:r>
     </w:p>
     <w:p>
@@ -161,7 +179,11 @@
         <w:t xml:space="preserve"> </w:t>
       </w:r>
       <w:r>
-        <w:t xml:space="preserve">had with his life, it was the fact that he was in control of where it was headed that was to be regarded as the most serious. </w:t>
+        <w:t xml:space="preserve">had with his life, it was the fact that he was in control of where it was headed that was to be regarded as </w:t>
+      </w:r>
+      <w:r>
+        <w:lastRenderedPageBreak/>
+        <w:t xml:space="preserve">the most serious. </w:t>
       </w:r>
       <w:r>
         <w:t>His logic being that his dearth of experience and chronic bad luck would lead him to making the wrong choices at every opportunity.</w:t>
@@ -181,11 +203,7 @@
         <w:t>endeavored</w:t>
       </w:r>
       <w:r>
-        <w:t xml:space="preserve"> to, as best he could, offload his decision making to process onto others and </w:t>
-      </w:r>
-      <w:r>
-        <w:lastRenderedPageBreak/>
-        <w:t xml:space="preserve">being only too happy to accept their advice. </w:t>
+        <w:t xml:space="preserve"> to, as best he could, offload his decision making to process onto others and being only too happy to accept their advice. </w:t>
       </w:r>
       <w:r>
         <w:t xml:space="preserve">Over the </w:t>
@@ -252,6 +270,14 @@
     </w:p>
     <w:p>
       <w:r>
+        <w:t>Accidents out on the highwat to somewhere they tell us about when we’re young</w:t>
+      </w:r>
+      <w:bookmarkStart w:id="0" w:name="_GoBack"/>
+      <w:bookmarkEnd w:id="0"/>
+    </w:p>
+    <w:p/>
+    <w:p>
+      <w:r>
         <w:t xml:space="preserve">And so the </w:t>
       </w:r>
       <w:r>
@@ -288,7 +314,11 @@
     </w:p>
     <w:p>
       <w:r>
-        <w:t>“Relax, Keith. Take a deep breath” she had said. He took several. “Now start again. You were telling me about your complex opinion on pennies.” Keith had two choices: he could angst again and probably hyperventilate while doing so – though that would get him</w:t>
+        <w:t xml:space="preserve">“Relax, Keith. Take a deep breath” she had said. He took several. “Now start again. You were telling me about your complex opinion on pennies.” Keith had two choices: he could angst again and probably </w:t>
+      </w:r>
+      <w:r>
+        <w:lastRenderedPageBreak/>
+        <w:t>hyperventilate while doing so – though that would get him</w:t>
       </w:r>
       <w:r>
         <w:t xml:space="preserve"> out the situation he’d gotten himself into</w:t>
@@ -324,7 +354,6 @@
     </w:p>
     <w:p>
       <w:r>
-        <w:lastRenderedPageBreak/>
         <w:t xml:space="preserve">When he walked through the door to the women’s bathroom Skylar Clarke knew she was in love – or as close to love as Skylar could understand at the time. It was not that </w:t>
       </w:r>
       <w:r>
@@ -566,7 +595,26 @@
     </w:p>
     <w:p>
       <w:r>
-        <w:t xml:space="preserve">She would have been perfectly happy to stand there and stare at the girl while she froze her skinny little ass off but she had to get her inside before Mackenzie’s mother caught wind of the situation and spent the next hour fussing over her while simultaneously berating Mackenzie for her lack of empathy.  </w:t>
+        <w:lastRenderedPageBreak/>
+        <w:t xml:space="preserve">She would have been perfectly happy to stand there and stare at the girl while she froze her skinny little ass off but </w:t>
+      </w:r>
+      <w:r>
+        <w:t>Mack</w:t>
+      </w:r>
+      <w:r>
+        <w:t xml:space="preserve"> had to get her inside before mother caught wind of the situation and spen</w:t>
+      </w:r>
+      <w:r>
+        <w:t>t the next hour fussing over the girl</w:t>
+      </w:r>
+      <w:r>
+        <w:t xml:space="preserve"> </w:t>
+      </w:r>
+      <w:r>
+        <w:t>while simultaneously berating Ma</w:t>
+      </w:r>
+      <w:r>
+        <w:t xml:space="preserve">ckenzie for her lack of empathy.  </w:t>
       </w:r>
     </w:p>
     <w:p>
@@ -601,7 +649,6 @@
     </w:p>
     <w:p>
       <w:r>
-        <w:lastRenderedPageBreak/>
         <w:t>When he</w:t>
       </w:r>
       <w:r>
@@ -742,7 +789,10 @@
         <w:t xml:space="preserve"> try</w:t>
       </w:r>
       <w:r>
-        <w:t xml:space="preserve"> or he’d have more than just a fractured collarbone</w:t>
+        <w:t xml:space="preserve"> or he’d have more than just a </w:t>
+      </w:r>
+      <w:r>
+        <w:t>hurt arm</w:t>
       </w:r>
       <w:r>
         <w:t xml:space="preserve"> -</w:t>
@@ -821,8 +871,6 @@
       <w:r>
         <w:t xml:space="preserve">sitting him down and taking a look at his injuries. </w:t>
       </w:r>
-    </w:p>
-    <w:p>
       <w:r>
         <w:t>When she regained a degree of functionality,</w:t>
       </w:r>
@@ -845,13 +893,71 @@
         <w:t xml:space="preserve"> with</w:t>
       </w:r>
       <w:r>
-        <w:t xml:space="preserve"> his blue-eyed doll</w:t>
+        <w:t xml:space="preserve"> </w:t>
+      </w:r>
+      <w:r>
+        <w:t>this girl</w:t>
       </w:r>
       <w:r>
         <w:t xml:space="preserve">. </w:t>
       </w:r>
     </w:p>
-    <w:p/>
+    <w:p>
+      <w:r>
+        <w:t xml:space="preserve">Mackenzie Anson was not a patient person, nor was she someone that enjoyed having to deal with the incessant whining of others. </w:t>
+      </w:r>
+      <w:r>
+        <w:t>It was these two qualities that lead to her being a classified as what one could call a ’loner’. Of course this label was not entirely true</w:t>
+      </w:r>
+      <w:r>
+        <w:t>,</w:t>
+      </w:r>
+      <w:r>
+        <w:t xml:space="preserve"> as she was never truly devoid of people she cared about</w:t>
+      </w:r>
+      <w:r>
+        <w:t>,</w:t>
+      </w:r>
+      <w:r>
+        <w:t xml:space="preserve"> it did carry a grain of veracity when one took a holistic view of the social </w:t>
+      </w:r>
+      <w:r>
+        <w:t>paradigm</w:t>
+      </w:r>
+      <w:r>
+        <w:t xml:space="preserve"> she </w:t>
+      </w:r>
+      <w:r>
+        <w:t xml:space="preserve">had </w:t>
+      </w:r>
+      <w:r>
+        <w:t>created</w:t>
+      </w:r>
+      <w:r>
+        <w:t xml:space="preserve"> for herself</w:t>
+      </w:r>
+      <w:r>
+        <w:t xml:space="preserve"> and compared it</w:t>
+      </w:r>
+      <w:r>
+        <w:t xml:space="preserve"> to the one</w:t>
+      </w:r>
+      <w:r>
+        <w:t xml:space="preserve"> around her.</w:t>
+      </w:r>
+      <w:r>
+        <w:t xml:space="preserve"> While boasting of her intolerance, Ma</w:t>
+      </w:r>
+      <w:r>
+        <w:t xml:space="preserve">ckenzie had to admit </w:t>
+      </w:r>
+      <w:r>
+        <w:t>that she could suspend it if she truly needed to. So it came to be that on Sunday morning, she found herself in a particular quandary when one of the few people she cared for decided to break her peace.</w:t>
+      </w:r>
+      <w:r>
+        <w:t xml:space="preserve"> </w:t>
+      </w:r>
+    </w:p>
     <w:p>
       <w:pPr>
         <w:rPr>
@@ -867,6 +973,7 @@
     </w:p>
     <w:p>
       <w:r>
+        <w:lastRenderedPageBreak/>
         <w:t xml:space="preserve">When Keith Buchant </w:t>
       </w:r>
       <w:r>
@@ -922,7 +1029,6 @@
     </w:p>
     <w:p>
       <w:r>
-        <w:lastRenderedPageBreak/>
         <w:t xml:space="preserve">On the day that Keith had decided to leave home </w:t>
       </w:r>
       <w:r>
@@ -1974,7 +2080,7 @@
 </file>
 
 <file path=customXml/itemProps1.xml><?xml version="1.0" encoding="utf-8"?>
-<ds:datastoreItem xmlns:ds="http://schemas.openxmlformats.org/officeDocument/2006/customXml" ds:itemID="{8A2D5ACF-0044-4C9B-98B0-FC0E6F15BFDA}">
+<ds:datastoreItem xmlns:ds="http://schemas.openxmlformats.org/officeDocument/2006/customXml" ds:itemID="{A177D48B-A446-4C60-BE88-D50431235B64}">
   <ds:schemaRefs>
     <ds:schemaRef ds:uri="http://schemas.openxmlformats.org/officeDocument/2006/bibliography"/>
   </ds:schemaRefs>

</xml_diff>

<commit_message>
Reworked an exchange between Harrison and Mackenzie/ Piper. Currenlty around 2 pages of straight dialogue. Can add the characters reactions and mental thoughts and see how it comes out. Will want to make character profiles for the both of them and then update them as I create more details.
</commit_message>
<xml_diff>
--- a/creative-writing/Paper-Walls-Notes.docx
+++ b/creative-writing/Paper-Walls-Notes.docx
@@ -84,12 +84,28 @@
         <w:t xml:space="preserve"> and another one where Skylar and Mackenzie talk about Keith and their understanding of him after he</w:t>
       </w:r>
       <w:r>
-        <w:t xml:space="preserve"> goes missing/ commits suicide. The first is a light-hearted romance where Keith overcomes himself and the second is a darker vision of understanding others and being united by a single life done in the context of the funeral of one of a group of friends. </w:t>
-      </w:r>
-    </w:p>
-    <w:p>
-      <w:r>
-        <w:t xml:space="preserve">My current idea is to tell the story in chapters. All set from the perspective of Corona/Mackenzie Anson who has to deal with Keith Buchant knocking on her window at 5am on a Monday/Sunday morning and reciting the tale of how his date with </w:t>
+        <w:t xml:space="preserve"> goes missing/ commits suicide. The first is a light-hearted romance where Keith overcomes himself and the second is a darker vision of </w:t>
+      </w:r>
+      <w:proofErr w:type="gramStart"/>
+      <w:r>
+        <w:t>understanding</w:t>
+      </w:r>
+      <w:proofErr w:type="gramEnd"/>
+      <w:r>
+        <w:t xml:space="preserve"> others and being united by a single life done in the context of the funeral of one of a group of friends. </w:t>
+      </w:r>
+    </w:p>
+    <w:p>
+      <w:r>
+        <w:t xml:space="preserve">My current idea is to tell the story in chapters. All set from the perspective of Corona/Mackenzie Anson who has to deal with Keith </w:t>
+      </w:r>
+      <w:proofErr w:type="spellStart"/>
+      <w:r>
+        <w:t>Buchant</w:t>
+      </w:r>
+      <w:proofErr w:type="spellEnd"/>
+      <w:r>
+        <w:t xml:space="preserve"> knocking on her window at 5am on a Monday/Sunday morning and reciting the tale of how his date with </w:t>
       </w:r>
       <w:r>
         <w:t xml:space="preserve">Skye Clarke went. </w:t>
@@ -243,173 +259,201 @@
         <w:t>’</w:t>
       </w:r>
     </w:p>
+    <w:p>
+      <w:r>
+        <w:t xml:space="preserve">I love the idea of Harrison not having much dialogue but singing in the story. </w:t>
+      </w:r>
+    </w:p>
+    <w:p>
+      <w:r>
+        <w:t>___________________________________________________________________________________</w:t>
+      </w:r>
+    </w:p>
+    <w:p>
+      <w:r>
+        <w:t>”</w:t>
+      </w:r>
+      <w:r>
+        <w:t xml:space="preserve"> </w:t>
+      </w:r>
+      <w:r>
+        <w:t xml:space="preserve">The paradox of Keith </w:t>
+      </w:r>
+      <w:proofErr w:type="spellStart"/>
+      <w:r>
+        <w:t>Buchant</w:t>
+      </w:r>
+      <w:proofErr w:type="spellEnd"/>
+      <w:r>
+        <w:t>” she began, “was that despite being a man of many opinions, he would never actually tell very many people any of them. Instead he would stare blankly at them and shrug or offer a laugh before steering the conversation in another direction.”</w:t>
+      </w:r>
+    </w:p>
+    <w:p>
+      <w:r>
+        <w:t>To be honest, this reads like a light-hearted romance where Keith is fighting against himself to even make contact</w:t>
+      </w:r>
+      <w:r>
+        <w:t xml:space="preserve"> with</w:t>
+      </w:r>
+      <w:r>
+        <w:t xml:space="preserve"> Skylar.</w:t>
+      </w:r>
+    </w:p>
     <w:p/>
     <w:p>
       <w:r>
-        <w:t xml:space="preserve">I love the idea of Harrison not having much dialogue but singing in the story. </w:t>
-      </w:r>
-    </w:p>
-    <w:p>
-      <w:r>
-        <w:t>___________________________________________________________________________________</w:t>
-      </w:r>
-    </w:p>
-    <w:p>
-      <w:r>
-        <w:t>”</w:t>
+        <w:rPr>
+          <w:b/>
+        </w:rPr>
+        <w:t xml:space="preserve">Keith </w:t>
+      </w:r>
+      <w:proofErr w:type="spellStart"/>
+      <w:r>
+        <w:rPr>
+          <w:b/>
+        </w:rPr>
+        <w:t>Buchant</w:t>
+      </w:r>
+      <w:proofErr w:type="spellEnd"/>
+      <w:r>
+        <w:rPr>
+          <w:b/>
+        </w:rPr>
+        <w:t xml:space="preserve"> – Chapter 2</w:t>
+      </w:r>
+    </w:p>
+    <w:p>
+      <w:r>
+        <w:t>It was in the summer of</w:t>
+      </w:r>
+      <w:r>
+        <w:t xml:space="preserve"> his </w:t>
+      </w:r>
+      <w:r>
+        <w:t>eight</w:t>
+      </w:r>
+      <w:r>
+        <w:t xml:space="preserve">eenth birthday that Keith </w:t>
+      </w:r>
+      <w:proofErr w:type="spellStart"/>
+      <w:r>
+        <w:t>Buchant</w:t>
+      </w:r>
+      <w:proofErr w:type="spellEnd"/>
+      <w:r>
+        <w:t xml:space="preserve"> decided</w:t>
+      </w:r>
+      <w:r>
+        <w:t>;</w:t>
       </w:r>
       <w:r>
         <w:t xml:space="preserve"> </w:t>
       </w:r>
       <w:r>
-        <w:t>The paradox of Keith Buchant” she began, “was that despite being a man of many opinions, he would never actually tell very many people any of them. Instead he would stare blankly at them and shrug or offer a laugh before steering the conversation in another direction.”</w:t>
-      </w:r>
-    </w:p>
-    <w:p>
-      <w:r>
-        <w:t>To be honest, this reads like a light-hearted romance where Keith is fighting against himself to even make contact</w:t>
-      </w:r>
-      <w:r>
-        <w:t xml:space="preserve"> with</w:t>
-      </w:r>
-      <w:r>
-        <w:t xml:space="preserve"> Skylar.</w:t>
-      </w:r>
-    </w:p>
-    <w:p/>
-    <w:p>
+        <w:t>o</w:t>
+      </w:r>
+      <w:r>
+        <w:t>f the m</w:t>
+      </w:r>
+      <w:r>
+        <w:t>ajor problems he</w:t>
+      </w:r>
+      <w:r>
+        <w:t xml:space="preserve"> </w:t>
+      </w:r>
+      <w:r>
+        <w:t xml:space="preserve">had with his life, it was the fact that he was in control of where it was headed that was to be regarded as the most serious. </w:t>
+      </w:r>
+      <w:r>
+        <w:t>His logic being that his dearth of experience and chronic bad luck would lead him to making the wrong choices at every opportunity.</w:t>
+      </w:r>
+    </w:p>
+    <w:p>
+      <w:r>
+        <w:t>Keith took on an atypically fervent, yet still systematic, vigor as he went about addressing what he viewed his fatal flaw</w:t>
+      </w:r>
+      <w:r>
+        <w:t>. He</w:t>
+      </w:r>
+      <w:r>
+        <w:t xml:space="preserve"> </w:t>
+      </w:r>
+      <w:r>
+        <w:t>endeavored</w:t>
+      </w:r>
+      <w:r>
+        <w:t xml:space="preserve"> to, as best he could, offload his decision making to process onto others and being only too happy to accept their advice. </w:t>
+      </w:r>
+      <w:r>
+        <w:t xml:space="preserve">Over the </w:t>
+      </w:r>
+      <w:r>
+        <w:t>forthcoming</w:t>
+      </w:r>
+      <w:r>
+        <w:t xml:space="preserve"> </w:t>
+      </w:r>
+      <w:r>
+        <w:t>months</w:t>
+      </w:r>
+      <w:r>
+        <w:t xml:space="preserve"> after his revelation,</w:t>
+      </w:r>
+      <w:r>
+        <w:t xml:space="preserve"> </w:t>
+      </w:r>
+      <w:r>
+        <w:t>h</w:t>
+      </w:r>
+      <w:r>
+        <w:t xml:space="preserve">e managed to settle himself firmly into the role of the counseled even when the matter at hand was of the foremost importance in his life. Keith did this to the point of nigh on complete codependence with those </w:t>
+      </w:r>
+      <w:r>
+        <w:t xml:space="preserve">in his surrounding circle and in the process managed to divide </w:t>
+      </w:r>
       <w:r>
         <w:rPr>
           <w:b/>
         </w:rPr>
-        <w:t>Keith Buchant</w:t>
-      </w:r>
-      <w:r>
-        <w:rPr>
-          <w:b/>
-        </w:rPr>
-        <w:t xml:space="preserve"> – Chapter 2</w:t>
-      </w:r>
-    </w:p>
-    <w:p>
-      <w:r>
-        <w:t>It was in the summer of</w:t>
-      </w:r>
-      <w:r>
-        <w:t xml:space="preserve"> his </w:t>
-      </w:r>
-      <w:r>
-        <w:t>eight</w:t>
-      </w:r>
-      <w:r>
-        <w:t>eenth birthday that Keith Buchant decided</w:t>
-      </w:r>
-      <w:r>
-        <w:t>;</w:t>
+        <w:t>[need a more mathematical term here]</w:t>
+      </w:r>
+      <w:r>
+        <w:t xml:space="preserve"> that circle into one whose borders enclosed but 2 units.</w:t>
       </w:r>
       <w:r>
         <w:t xml:space="preserve"> </w:t>
       </w:r>
       <w:r>
-        <w:t>o</w:t>
-      </w:r>
-      <w:r>
-        <w:t>f the m</w:t>
-      </w:r>
-      <w:r>
-        <w:t>ajor problems he</w:t>
-      </w:r>
-      <w:r>
-        <w:t xml:space="preserve"> </w:t>
-      </w:r>
-      <w:r>
-        <w:t xml:space="preserve">had with his life, it was the fact that he was in control of where it was headed that was to be regarded as the most serious. </w:t>
-      </w:r>
-      <w:r>
-        <w:t>His logic being that his dearth of experience and chronic bad luck would lead him to making the wrong choices at every opportunity.</w:t>
-      </w:r>
-    </w:p>
-    <w:p>
-      <w:r>
-        <w:t>Keith took on an atypically fervent, yet still systematic, vigor as he went about addressing what he viewed his fatal flaw</w:t>
-      </w:r>
-      <w:r>
-        <w:t>. He</w:t>
-      </w:r>
-      <w:r>
-        <w:t xml:space="preserve"> </w:t>
-      </w:r>
-      <w:r>
-        <w:t>endeavored</w:t>
-      </w:r>
-      <w:r>
-        <w:t xml:space="preserve"> to, as best he could, offload his decision making to process onto others and being only too happy to accept their advice. </w:t>
-      </w:r>
-      <w:r>
-        <w:t xml:space="preserve">Over the </w:t>
-      </w:r>
-      <w:r>
-        <w:t>forthcoming</w:t>
-      </w:r>
-      <w:r>
-        <w:t xml:space="preserve"> </w:t>
-      </w:r>
-      <w:r>
-        <w:t>months</w:t>
-      </w:r>
-      <w:r>
-        <w:t xml:space="preserve"> after his revelation,</w:t>
-      </w:r>
-      <w:r>
-        <w:t xml:space="preserve"> </w:t>
-      </w:r>
-      <w:r>
-        <w:t>h</w:t>
-      </w:r>
-      <w:r>
-        <w:t xml:space="preserve">e managed to settle himself firmly into the role of the counseled even when the matter at hand was of the foremost importance in his life. Keith did this to the point of nigh on complete codependence with those </w:t>
-      </w:r>
-      <w:r>
-        <w:t xml:space="preserve">in his surrounding circle and in the process managed to divide </w:t>
-      </w:r>
-      <w:r>
-        <w:rPr>
-          <w:b/>
-        </w:rPr>
-        <w:t>[need a more mathematical term here]</w:t>
-      </w:r>
-      <w:r>
-        <w:t xml:space="preserve"> that circle into one whose borders enclosed but 2 units.</w:t>
-      </w:r>
-      <w:r>
-        <w:t xml:space="preserve"> </w:t>
-      </w:r>
-      <w:r>
         <w:t xml:space="preserve">This would, in turn, shatter his confidence </w:t>
       </w:r>
       <w:r>
-        <w:t xml:space="preserve">when </w:t>
-      </w:r>
+        <w:t xml:space="preserve">when not </w:t>
+      </w:r>
+      <w:r>
+        <w:t>am</w:t>
+      </w:r>
+      <w:r>
+        <w:t xml:space="preserve">ongst </w:t>
+      </w:r>
+      <w:r>
+        <w:t>his</w:t>
+      </w:r>
+      <w:r>
+        <w:t xml:space="preserve"> ‘best friends’, leading to Keith becoming a walking cacophony of social avoidance when he was not with them.</w:t>
+      </w:r>
+    </w:p>
+    <w:p>
       <w:r>
         <w:lastRenderedPageBreak/>
-        <w:t xml:space="preserve">not </w:t>
-      </w:r>
-      <w:r>
-        <w:t>am</w:t>
-      </w:r>
-      <w:r>
-        <w:t xml:space="preserve">ongst </w:t>
-      </w:r>
-      <w:r>
-        <w:t>his</w:t>
-      </w:r>
-      <w:r>
-        <w:t xml:space="preserve"> ‘best friends’, leading to Keith becoming a walking cacophony of social avoidance when he was not with them.</w:t>
-      </w:r>
-    </w:p>
-    <w:p>
-      <w:r>
-        <w:t>[I could always Mackezify this paragraph to fit In line with Keith’s entry to Mack’s house]</w:t>
+        <w:t xml:space="preserve">[I could always </w:t>
+      </w:r>
+      <w:proofErr w:type="spellStart"/>
+      <w:r>
+        <w:t>Mackezify</w:t>
+      </w:r>
+      <w:proofErr w:type="spellEnd"/>
+      <w:r>
+        <w:t xml:space="preserve"> this paragraph to fit In line with Keith’s entry to Mack’s house]</w:t>
       </w:r>
     </w:p>
     <w:p>
@@ -419,7 +463,15 @@
         </w:pBdr>
       </w:pPr>
       <w:r>
-        <w:t>Accidents out on the highwat to somewhere they tell us about when we’re young</w:t>
+        <w:t xml:space="preserve">Accidents out on the </w:t>
+      </w:r>
+      <w:proofErr w:type="spellStart"/>
+      <w:r>
+        <w:t>highwat</w:t>
+      </w:r>
+      <w:proofErr w:type="spellEnd"/>
+      <w:r>
+        <w:t xml:space="preserve"> to somewhere they tell us about when we’re young</w:t>
       </w:r>
     </w:p>
     <w:p>
@@ -438,8 +490,13 @@
         <w:t xml:space="preserve">he </w:t>
       </w:r>
       <w:r>
-        <w:t>paradox of Keith Buchant</w:t>
-      </w:r>
+        <w:t xml:space="preserve">paradox of Keith </w:t>
+      </w:r>
+      <w:proofErr w:type="spellStart"/>
+      <w:r>
+        <w:t>Buchant</w:t>
+      </w:r>
+      <w:proofErr w:type="spellEnd"/>
       <w:r>
         <w:t xml:space="preserve"> was</w:t>
       </w:r>
@@ -455,7 +512,15 @@
     </w:p>
     <w:p>
       <w:r>
-        <w:t xml:space="preserve">Not even his usual utterances were spared from his mind’s eye. So it came to be that on one day he would, in the process of going about his usual routine, be about to deliver this most tired of authorial references when he was pulled into the throngs of internal debate once more. Keith wondered under his breath whether that was something of a commentary on his life up to that point, a headline of sorts, to be placed atop the roll of footage he would see in the process of death. ‘The life and times of Keith Buchant: He was not a man of opinions because he felt the counter arguments too strongly. Also he stared stupidly at those who asked him for one.’ </w:t>
+        <w:t xml:space="preserve">Not even his usual utterances were spared from his mind’s eye. So it came to be that on one day he would, in the process of going about his usual routine, be about to deliver this most tired of authorial references when he was pulled into the throngs of internal debate once more. Keith wondered under his breath whether that was something of a commentary on his life up to that point, a headline of sorts, to be placed atop the roll of footage he would see in the process of death. ‘The life and times of Keith </w:t>
+      </w:r>
+      <w:proofErr w:type="spellStart"/>
+      <w:r>
+        <w:t>Buchant</w:t>
+      </w:r>
+      <w:proofErr w:type="spellEnd"/>
+      <w:r>
+        <w:t xml:space="preserve">: He was not a man of opinions because he felt the counter arguments too strongly. Also he stared stupidly at those who asked him for one.’ </w:t>
       </w:r>
     </w:p>
     <w:p>
@@ -513,381 +578,390 @@
         <w:t>he</w:t>
       </w:r>
       <w:r>
-        <w:t xml:space="preserve"> was particularly handsome or tall </w:t>
+        <w:t xml:space="preserve"> was particularly handsome or tall or exceptional in any of the superficial ways that Skylar</w:t>
+      </w:r>
+      <w:r>
+        <w:t xml:space="preserve"> </w:t>
+      </w:r>
+      <w:r>
+        <w:t>had been attracted to then</w:t>
+      </w:r>
+      <w:r>
+        <w:t>.</w:t>
+      </w:r>
+      <w:r>
+        <w:t xml:space="preserve"> It was that Keith</w:t>
+      </w:r>
+      <w:r>
+        <w:t xml:space="preserve"> </w:t>
+      </w:r>
+      <w:proofErr w:type="spellStart"/>
+      <w:r>
+        <w:t>Buchant</w:t>
+      </w:r>
+      <w:proofErr w:type="spellEnd"/>
+      <w:r>
+        <w:t xml:space="preserve"> had a quiet intellect to him, though occasionally she could see the steam escaping from him his </w:t>
       </w:r>
       <w:r>
         <w:lastRenderedPageBreak/>
-        <w:t>or exceptional in any of the superficial ways that Skylar</w:t>
-      </w:r>
-      <w:r>
+        <w:t>brain when</w:t>
+      </w:r>
+      <w:r>
+        <w:t xml:space="preserve"> he</w:t>
+      </w:r>
+      <w:r>
+        <w:t xml:space="preserve"> though</w:t>
+      </w:r>
+      <w:r>
+        <w:t>t too hard. That was the</w:t>
+      </w:r>
+      <w:r>
+        <w:t xml:space="preserve"> point</w:t>
+      </w:r>
+      <w:r>
+        <w:t>:</w:t>
+      </w:r>
+      <w:r>
+        <w:t xml:space="preserve"> Keith thought. He was a thinker. So different to anyone that Skylar had met before that she had almost wanted to see him so frequently purely for novelty of the experience.  </w:t>
+      </w:r>
+    </w:p>
+    <w:p>
+      <w:r>
+        <w:t xml:space="preserve">They had </w:t>
+      </w:r>
+      <w:r>
+        <w:t>scarc</w:t>
+      </w:r>
+      <w:r>
+        <w:t>ely made eye contact when</w:t>
+      </w:r>
+      <w:r>
+        <w:t xml:space="preserve"> a scream erupted behind her and she had watched Keith’s expression shift as he</w:t>
+      </w:r>
+      <w:r>
+        <w:t xml:space="preserve"> realized his folly</w:t>
+      </w:r>
+      <w:r>
+        <w:t xml:space="preserve"> before spinning on his heel to exit</w:t>
+      </w:r>
+      <w:r>
+        <w:t xml:space="preserve"> the room</w:t>
+      </w:r>
+      <w:r>
+        <w:t>. As he did so</w:t>
+      </w:r>
+      <w:r>
+        <w:t xml:space="preserve"> his shirt sleeve catching on the door handle as he did so</w:t>
+      </w:r>
+      <w:r>
+        <w:t>.</w:t>
+      </w:r>
+      <w:r>
+        <w:t xml:space="preserve"> Keith had</w:t>
+      </w:r>
+      <w:r>
+        <w:t xml:space="preserve"> managed to dislodge</w:t>
+      </w:r>
+      <w:r>
+        <w:t xml:space="preserve"> himself before the security guards, who were racing towards the scene, had managed to reach</w:t>
+      </w:r>
+      <w:r>
+        <w:t xml:space="preserve"> him. He shot her a confused look as he took off into the mall.</w:t>
+      </w:r>
+    </w:p>
+    <w:p>
+      <w:r>
+        <w:t>Sky</w:t>
+      </w:r>
+      <w:r>
+        <w:t>e</w:t>
+      </w:r>
+      <w:r>
+        <w:t xml:space="preserve"> snuck a quick look in the mirror. Make-up? Fine. Hair? It’ll do. Teeth? Nothing stuck in them but they looked a little yellow, she should have them whitened.</w:t>
+      </w:r>
+      <w:r>
+        <w:t xml:space="preserve"> “Okay, I’m fine.” She said before taking off in search of him. </w:t>
+      </w:r>
+    </w:p>
+    <w:p>
+      <w:r>
+        <w:t>If there was one aspect of her new P.O.I. that Skylar Clarke found particularly surprising</w:t>
+      </w:r>
+      <w:r>
+        <w:t>,</w:t>
+      </w:r>
+      <w:r>
+        <w:t xml:space="preserve"> it was that he was deceptively quick. </w:t>
+      </w:r>
+    </w:p>
+    <w:p>
+      <w:pPr>
+        <w:rPr>
+          <w:b/>
+        </w:rPr>
+      </w:pPr>
+      <w:r>
+        <w:rPr>
+          <w:b/>
+        </w:rPr>
+        <w:t>Mackenzie</w:t>
+      </w:r>
+      <w:r>
+        <w:rPr>
+          <w:b/>
+        </w:rPr>
+        <w:t xml:space="preserve"> Anson</w:t>
+      </w:r>
+      <w:r>
+        <w:rPr>
+          <w:b/>
+        </w:rPr>
         <w:t xml:space="preserve"> </w:t>
       </w:r>
       <w:r>
-        <w:t>had been attracted to then</w:t>
+        <w:rPr>
+          <w:b/>
+        </w:rPr>
+        <w:t>–</w:t>
+      </w:r>
+      <w:r>
+        <w:rPr>
+          <w:b/>
+        </w:rPr>
+        <w:t xml:space="preserve"> </w:t>
+      </w:r>
+      <w:r>
+        <w:rPr>
+          <w:b/>
+        </w:rPr>
+        <w:t>Chapter 3</w:t>
+      </w:r>
+    </w:p>
+    <w:p>
+      <w:r>
+        <w:t xml:space="preserve">It was a Thursday night when </w:t>
+      </w:r>
+      <w:r>
+        <w:rPr>
+          <w:b/>
+        </w:rPr>
+        <w:t>Mackenzie</w:t>
+      </w:r>
+      <w:r>
+        <w:t xml:space="preserve"> Anson realized that Hell</w:t>
+      </w:r>
+      <w:r>
+        <w:t xml:space="preserve"> had well and truly</w:t>
+      </w:r>
+      <w:r>
+        <w:t xml:space="preserve"> frozen over. Sh</w:t>
+      </w:r>
+      <w:r>
+        <w:t>e checked her watch immediately, 8pm, before looking</w:t>
+      </w:r>
+      <w:r>
+        <w:t xml:space="preserve"> up to find Skyl</w:t>
+      </w:r>
+      <w:r>
+        <w:t xml:space="preserve">ar Clarke shivering at her door. </w:t>
+      </w:r>
+      <w:r>
+        <w:t>The girl</w:t>
+      </w:r>
+      <w:r>
+        <w:t xml:space="preserve"> stood</w:t>
+      </w:r>
+      <w:r>
+        <w:t xml:space="preserve"> on the </w:t>
+      </w:r>
+      <w:r>
+        <w:t xml:space="preserve">Anson family </w:t>
+      </w:r>
+      <w:r>
+        <w:t xml:space="preserve">welcome mat that read ‘Friends welcome. Relatives by appointment.’ </w:t>
+      </w:r>
+      <w:r>
+        <w:t xml:space="preserve">(A rather beautiful holder from the last visit that Mack’s extended family had paid to her place.) </w:t>
+      </w:r>
+      <w:r>
+        <w:t>The girl was neither to Mackenzie</w:t>
+      </w:r>
+      <w:r>
+        <w:t xml:space="preserve"> so what the h</w:t>
+      </w:r>
+      <w:r>
+        <w:t xml:space="preserve">ell was she doing here, sopping wet no less? </w:t>
+      </w:r>
+    </w:p>
+    <w:p>
+      <w:r>
+        <w:t xml:space="preserve">“Hi.” Skylar said </w:t>
+      </w:r>
+    </w:p>
+    <w:p>
+      <w:r>
+        <w:t>“Hi.” Mackenzie responded before silence descended upon them.</w:t>
+      </w:r>
+    </w:p>
+    <w:p>
+      <w:r>
+        <w:t xml:space="preserve"> “I’m not sure if we met. I’m Skye”</w:t>
+      </w:r>
+    </w:p>
+    <w:p>
+      <w:r>
+        <w:t>“Mackenzie.” They hadn’t met formally but Mackenzie knew the girl at her door well enough not to like her.</w:t>
+      </w:r>
+    </w:p>
+    <w:p>
+      <w:r>
+        <w:t>Skylar paused slightly as if she was unsure how to proceed.</w:t>
+      </w:r>
+    </w:p>
+    <w:p>
+      <w:r>
+        <w:t xml:space="preserve">She would have been perfectly happy to stand there and stare at the girl while she froze her skinny little ass off but </w:t>
+      </w:r>
+      <w:r>
+        <w:t>Mack</w:t>
+      </w:r>
+      <w:r>
+        <w:t xml:space="preserve"> had to get her inside before mother caught wind of the situation and spen</w:t>
+      </w:r>
+      <w:r>
+        <w:t>t the next hour fussing over the girl</w:t>
+      </w:r>
+      <w:r>
+        <w:t xml:space="preserve"> </w:t>
+      </w:r>
+      <w:r>
+        <w:t>while simultaneously berating Ma</w:t>
+      </w:r>
+      <w:r>
+        <w:t xml:space="preserve">ckenzie for her lack of empathy.  </w:t>
+      </w:r>
+    </w:p>
+    <w:p>
+      <w:r>
+        <w:t>“</w:t>
+      </w:r>
+      <w:r>
+        <w:t>Come inside</w:t>
+      </w:r>
+      <w:r>
+        <w:t>”</w:t>
+      </w:r>
+      <w:r>
+        <w:t xml:space="preserve"> she said with a sigh, relenting</w:t>
       </w:r>
       <w:r>
         <w:t>.</w:t>
       </w:r>
       <w:r>
-        <w:t xml:space="preserve"> It was that Keith</w:t>
-      </w:r>
-      <w:r>
-        <w:t xml:space="preserve"> Buchant</w:t>
-      </w:r>
-      <w:r>
-        <w:t xml:space="preserve"> had a quiet intellect to him, though occasionally she could see the steam escaping from him his brain when</w:t>
-      </w:r>
-      <w:r>
-        <w:t xml:space="preserve"> he</w:t>
-      </w:r>
-      <w:r>
-        <w:t xml:space="preserve"> though</w:t>
-      </w:r>
-      <w:r>
-        <w:t>t too hard. That was the</w:t>
-      </w:r>
-      <w:r>
-        <w:t xml:space="preserve"> point</w:t>
-      </w:r>
-      <w:r>
-        <w:t>:</w:t>
-      </w:r>
-      <w:r>
-        <w:t xml:space="preserve"> Keith thought. He was a thinker. So different to anyone that Skylar had met before that she had almost wanted to see him so frequently purely for novelty of the experience.  </w:t>
-      </w:r>
-    </w:p>
-    <w:p>
-      <w:r>
-        <w:t xml:space="preserve">They had </w:t>
-      </w:r>
-      <w:r>
-        <w:t>scarc</w:t>
-      </w:r>
-      <w:r>
-        <w:t>ely made eye contact when</w:t>
-      </w:r>
-      <w:r>
-        <w:t xml:space="preserve"> a scream erupted behind her and she had watched Keith’s expression shift as he</w:t>
-      </w:r>
-      <w:r>
-        <w:t xml:space="preserve"> realized his folly</w:t>
-      </w:r>
-      <w:r>
-        <w:t xml:space="preserve"> before spinning on his heel to exit</w:t>
-      </w:r>
-      <w:r>
-        <w:t xml:space="preserve"> the room</w:t>
-      </w:r>
-      <w:r>
-        <w:t>. As he did so</w:t>
-      </w:r>
-      <w:r>
-        <w:t xml:space="preserve"> his shirt sleeve catching on the door handle as he did so</w:t>
-      </w:r>
-      <w:r>
-        <w:t>.</w:t>
-      </w:r>
-      <w:r>
-        <w:t xml:space="preserve"> Keith had</w:t>
-      </w:r>
-      <w:r>
-        <w:t xml:space="preserve"> managed to dislodge</w:t>
-      </w:r>
-      <w:r>
-        <w:t xml:space="preserve"> himself before the security guards, who were racing towards the scene, had managed to reach</w:t>
-      </w:r>
-      <w:r>
-        <w:t xml:space="preserve"> him. He shot her a confused look as he took off into the mall.</w:t>
-      </w:r>
-    </w:p>
-    <w:p>
-      <w:r>
-        <w:t>Sky</w:t>
-      </w:r>
-      <w:r>
-        <w:t>e</w:t>
-      </w:r>
-      <w:r>
-        <w:t xml:space="preserve"> snuck a quick look in the mirror. Make-up? Fine. Hair? It’ll do. Teeth? Nothing stuck in them but they looked a little yellow, she should have them whitened.</w:t>
-      </w:r>
-      <w:r>
-        <w:t xml:space="preserve"> “Okay, I’m fine.” She said before taking off in search of him. </w:t>
-      </w:r>
-    </w:p>
-    <w:p>
-      <w:r>
-        <w:t>If there was one aspect of her new P.O.I. that Skylar Clarke found particularly surprising</w:t>
+        <w:t xml:space="preserve"> </w:t>
+      </w:r>
+    </w:p>
+    <w:p>
+      <w:r>
+        <w:t>_____________________________________________________________________________________</w:t>
+      </w:r>
+    </w:p>
+    <w:p>
+      <w:r>
+        <w:t>Chapter 1 – Mackenzie’s place</w:t>
+      </w:r>
+    </w:p>
+    <w:p>
+      <w:r>
+        <w:t xml:space="preserve">The longest week of Mackenzie Anson’s life began with an unceremonious knock at her </w:t>
+      </w:r>
+      <w:r>
+        <w:t xml:space="preserve">bedroom </w:t>
+      </w:r>
+      <w:r>
+        <w:t>window. At the time she hadn’t regarded it with any degree of significance</w:t>
+      </w:r>
+      <w:r>
+        <w:t xml:space="preserve"> but that changed when the intruder managed to get the window open and fumble his way into her room at 04:51am on Monday. </w:t>
+      </w:r>
+    </w:p>
+    <w:p>
+      <w:r>
+        <w:lastRenderedPageBreak/>
+        <w:t>When he</w:t>
+      </w:r>
+      <w:r>
+        <w:t xml:space="preserve"> landed at the foot of her bed,</w:t>
+      </w:r>
+      <w:r>
+        <w:t xml:space="preserve"> he immediately began</w:t>
+      </w:r>
+      <w:r>
+        <w:t xml:space="preserve"> </w:t>
+      </w:r>
+      <w:r>
+        <w:t>reciting</w:t>
+      </w:r>
+      <w:r>
+        <w:t xml:space="preserve"> the tale of how he m</w:t>
+      </w:r>
+      <w:r>
+        <w:t xml:space="preserve">anaged to crack </w:t>
+      </w:r>
+      <w:r>
+        <w:t>his</w:t>
+      </w:r>
+      <w:r>
+        <w:t xml:space="preserve"> latest pair of</w:t>
+      </w:r>
+      <w:r>
+        <w:t xml:space="preserve"> glasses and his</w:t>
+      </w:r>
+      <w:r>
+        <w:t xml:space="preserve"> injure</w:t>
+      </w:r>
+      <w:r>
+        <w:t xml:space="preserve"> his</w:t>
+      </w:r>
+      <w:r>
+        <w:t xml:space="preserve"> right arm</w:t>
+      </w:r>
+      <w:r>
+        <w:t xml:space="preserve"> </w:t>
+      </w:r>
+      <w:r>
+        <w:t>in the 36</w:t>
+      </w:r>
+      <w:r>
+        <w:t xml:space="preserve"> hour period since she’d</w:t>
+      </w:r>
+      <w:r>
+        <w:t xml:space="preserve"> had last seen him.</w:t>
+      </w:r>
+      <w:r>
+        <w:t xml:space="preserve"> </w:t>
+      </w:r>
+      <w:r>
+        <w:t>As he did this</w:t>
       </w:r>
       <w:r>
         <w:t>,</w:t>
       </w:r>
       <w:r>
-        <w:t xml:space="preserve"> it was that he was deceptively quick. </w:t>
-      </w:r>
-    </w:p>
-    <w:p/>
-    <w:p>
-      <w:pPr>
-        <w:rPr>
-          <w:b/>
-        </w:rPr>
-      </w:pPr>
-      <w:r>
-        <w:rPr>
-          <w:b/>
-        </w:rPr>
-        <w:t>Mackenzie</w:t>
-      </w:r>
-      <w:r>
-        <w:rPr>
-          <w:b/>
-        </w:rPr>
-        <w:t xml:space="preserve"> Anson</w:t>
-      </w:r>
-      <w:r>
-        <w:rPr>
-          <w:b/>
-        </w:rPr>
         <w:t xml:space="preserve"> </w:t>
       </w:r>
       <w:r>
-        <w:rPr>
-          <w:b/>
-        </w:rPr>
-        <w:t>–</w:t>
-      </w:r>
-      <w:r>
-        <w:rPr>
-          <w:b/>
-        </w:rPr>
+        <w:t>Keith</w:t>
+      </w:r>
+      <w:r>
         <w:t xml:space="preserve"> </w:t>
       </w:r>
-      <w:r>
-        <w:rPr>
-          <w:b/>
-        </w:rPr>
-        <w:t>Chapter 3</w:t>
-      </w:r>
-    </w:p>
-    <w:p>
-      <w:r>
-        <w:t xml:space="preserve">It was a Thursday night when </w:t>
-      </w:r>
-      <w:r>
-        <w:rPr>
-          <w:b/>
-        </w:rPr>
-        <w:t>Mackenzie</w:t>
-      </w:r>
-      <w:r>
-        <w:t xml:space="preserve"> Anson realized that Hell</w:t>
-      </w:r>
-      <w:r>
-        <w:t xml:space="preserve"> had well and truly</w:t>
-      </w:r>
-      <w:r>
-        <w:t xml:space="preserve"> frozen over. Sh</w:t>
-      </w:r>
-      <w:r>
-        <w:t>e checked her watch immediately, 8pm, before looking</w:t>
-      </w:r>
-      <w:r>
-        <w:t xml:space="preserve"> up to find Skyl</w:t>
-      </w:r>
-      <w:r>
-        <w:t xml:space="preserve">ar Clarke shivering at her door. </w:t>
-      </w:r>
-      <w:r>
-        <w:t>The girl</w:t>
-      </w:r>
-      <w:r>
-        <w:t xml:space="preserve"> stood</w:t>
-      </w:r>
-      <w:r>
-        <w:t xml:space="preserve"> on the </w:t>
-      </w:r>
-      <w:r>
-        <w:t xml:space="preserve">Anson family </w:t>
-      </w:r>
-      <w:r>
-        <w:t xml:space="preserve">welcome mat that read ‘Friends welcome. Relatives by appointment.’ </w:t>
-      </w:r>
-      <w:r>
-        <w:t xml:space="preserve">(A rather beautiful holder from the last visit that Mack’s extended family had paid to her place.) </w:t>
-      </w:r>
-      <w:r>
-        <w:t>The girl was neither to Mackenzie</w:t>
-      </w:r>
-      <w:r>
-        <w:t xml:space="preserve"> so what the h</w:t>
-      </w:r>
-      <w:r>
-        <w:t xml:space="preserve">ell was she doing here, sopping wet no less? </w:t>
-      </w:r>
-    </w:p>
-    <w:p>
-      <w:r>
-        <w:t xml:space="preserve">“Hi.” Skylar said </w:t>
-      </w:r>
-    </w:p>
-    <w:p>
-      <w:r>
-        <w:t>“Hi.” Mackenzie responded before silence descended upon them.</w:t>
-      </w:r>
-    </w:p>
-    <w:p>
-      <w:r>
-        <w:t xml:space="preserve"> “I’m not sure if we met. I’m Skye”</w:t>
-      </w:r>
-    </w:p>
-    <w:p>
-      <w:r>
-        <w:t>“Mackenzie.” They hadn’t met formally but Mackenzie knew the girl at her door well enough not to like her.</w:t>
-      </w:r>
-    </w:p>
-    <w:p>
-      <w:r>
-        <w:t>Skylar paused slightly as if she was unsure how to proceed.</w:t>
-      </w:r>
-    </w:p>
-    <w:p>
-      <w:r>
-        <w:t xml:space="preserve">She would have been perfectly happy to stand there and stare at the girl while she froze her skinny little ass off but </w:t>
-      </w:r>
-      <w:r>
-        <w:t>Mack</w:t>
-      </w:r>
-      <w:r>
-        <w:t xml:space="preserve"> had to get her inside before mother caught wind of the situation and spen</w:t>
-      </w:r>
-      <w:r>
-        <w:t>t the next hour fussing over the girl</w:t>
-      </w:r>
-      <w:r>
-        <w:t xml:space="preserve"> </w:t>
-      </w:r>
-      <w:r>
-        <w:t>while simultaneously berating Ma</w:t>
-      </w:r>
-      <w:r>
-        <w:t xml:space="preserve">ckenzie for her lack of empathy.  </w:t>
-      </w:r>
-    </w:p>
-    <w:p>
-      <w:r>
-        <w:t>“</w:t>
-      </w:r>
-      <w:r>
-        <w:t>Come inside</w:t>
-      </w:r>
-      <w:r>
-        <w:t>”</w:t>
-      </w:r>
-      <w:r>
-        <w:t xml:space="preserve"> she said with a sigh, relenting</w:t>
-      </w:r>
-      <w:r>
-        <w:t>.</w:t>
-      </w:r>
-      <w:r>
-        <w:t xml:space="preserve"> </w:t>
-      </w:r>
-    </w:p>
-    <w:p>
-      <w:r>
-        <w:t>_____________________________________________________________________________________</w:t>
-      </w:r>
-    </w:p>
-    <w:p>
-      <w:r>
-        <w:t>Chapter 1 – Mackenzie’s place</w:t>
-      </w:r>
-    </w:p>
-    <w:p>
-      <w:r>
-        <w:lastRenderedPageBreak/>
-        <w:t xml:space="preserve">The longest week of Mackenzie Anson’s life began with an unceremonious knock at her </w:t>
-      </w:r>
-      <w:r>
-        <w:t xml:space="preserve">bedroom </w:t>
-      </w:r>
-      <w:r>
-        <w:t>window. At the time she hadn’t regarded it with any degree of significance</w:t>
-      </w:r>
-      <w:r>
-        <w:t xml:space="preserve"> but that changed when the intruder managed to get the window open and fumble his way into her room at 04:51am on Monday. </w:t>
-      </w:r>
-    </w:p>
-    <w:p>
-      <w:r>
-        <w:t>When he</w:t>
-      </w:r>
-      <w:r>
-        <w:t xml:space="preserve"> landed at the foot of her bed,</w:t>
-      </w:r>
-      <w:r>
-        <w:t xml:space="preserve"> he immediately began</w:t>
-      </w:r>
-      <w:r>
-        <w:t xml:space="preserve"> </w:t>
-      </w:r>
-      <w:r>
-        <w:t>reciting</w:t>
-      </w:r>
-      <w:r>
-        <w:t xml:space="preserve"> the tale of how he m</w:t>
-      </w:r>
-      <w:r>
-        <w:t xml:space="preserve">anaged to crack </w:t>
-      </w:r>
-      <w:r>
-        <w:t>his</w:t>
-      </w:r>
-      <w:r>
-        <w:t xml:space="preserve"> latest pair of</w:t>
-      </w:r>
-      <w:r>
-        <w:t xml:space="preserve"> glasses and his</w:t>
-      </w:r>
-      <w:r>
-        <w:t xml:space="preserve"> injure</w:t>
-      </w:r>
-      <w:r>
-        <w:t xml:space="preserve"> his</w:t>
-      </w:r>
-      <w:r>
-        <w:t xml:space="preserve"> right arm</w:t>
-      </w:r>
-      <w:r>
-        <w:t xml:space="preserve"> </w:t>
-      </w:r>
-      <w:r>
-        <w:t>in the 36</w:t>
-      </w:r>
-      <w:r>
-        <w:t xml:space="preserve"> hour period since she’d</w:t>
-      </w:r>
-      <w:r>
-        <w:t xml:space="preserve"> had last seen him.</w:t>
-      </w:r>
-      <w:r>
-        <w:t xml:space="preserve"> </w:t>
-      </w:r>
-      <w:r>
-        <w:t>As he did this</w:t>
-      </w:r>
-      <w:r>
-        <w:t>,</w:t>
-      </w:r>
-      <w:r>
-        <w:t xml:space="preserve"> </w:t>
-      </w:r>
-      <w:r>
-        <w:t>Keith</w:t>
-      </w:r>
-      <w:r>
-        <w:t xml:space="preserve"> Buchant</w:t>
-      </w:r>
+      <w:proofErr w:type="spellStart"/>
+      <w:r>
+        <w:t>Buchant</w:t>
+      </w:r>
+      <w:proofErr w:type="spellEnd"/>
       <w:r>
         <w:t>,</w:t>
       </w:r>
@@ -1022,7 +1096,15 @@
         </w:numPr>
       </w:pPr>
       <w:r>
-        <w:t>This was Keith Buchant she was talking to. A girl only had to bat her eyelashes at him before he began composing poetry about her which Mackenzie would have to suffer through</w:t>
+        <w:t xml:space="preserve">This was Keith </w:t>
+      </w:r>
+      <w:proofErr w:type="spellStart"/>
+      <w:r>
+        <w:t>Buchant</w:t>
+      </w:r>
+      <w:proofErr w:type="spellEnd"/>
+      <w:r>
+        <w:t xml:space="preserve"> she was talking to. A girl only had to bat her eyelashes at him before he began composing poetry about her which Mackenzie would have to suffer through</w:t>
       </w:r>
       <w:r>
         <w:t xml:space="preserve"> (Seriously Keith’s prose was horrid)</w:t>
@@ -1040,7 +1122,15 @@
         </w:numPr>
       </w:pPr>
       <w:r>
-        <w:t>Screaming would wake the neighbours and Mack really didn’t want to deal with a pissed off Mrs</w:t>
+        <w:t xml:space="preserve">Screaming would wake the </w:t>
+      </w:r>
+      <w:proofErr w:type="spellStart"/>
+      <w:r>
+        <w:t>neighbours</w:t>
+      </w:r>
+      <w:proofErr w:type="spellEnd"/>
+      <w:r>
+        <w:t xml:space="preserve"> and Mack really didn’t want to deal with a pissed off Mrs</w:t>
       </w:r>
       <w:r>
         <w:t>.</w:t>
@@ -1197,76 +1287,276 @@
     </w:p>
     <w:p>
       <w:r>
+        <w:t xml:space="preserve">When Keith </w:t>
+      </w:r>
+      <w:proofErr w:type="spellStart"/>
+      <w:r>
+        <w:t>Buchant</w:t>
+      </w:r>
+      <w:proofErr w:type="spellEnd"/>
+      <w:r>
+        <w:t xml:space="preserve"> </w:t>
+      </w:r>
+      <w:r>
+        <w:t xml:space="preserve">had </w:t>
+      </w:r>
+      <w:r>
+        <w:t>recounted the story behind his</w:t>
+      </w:r>
+      <w:r>
+        <w:t xml:space="preserve"> latest set of broken</w:t>
+      </w:r>
+      <w:r>
+        <w:t xml:space="preserve"> glasses he made sure</w:t>
+      </w:r>
+      <w:r>
+        <w:t xml:space="preserve"> to mention two critical points. Firstly:</w:t>
+      </w:r>
+      <w:r>
+        <w:t xml:space="preserve"> </w:t>
+      </w:r>
+      <w:r>
+        <w:t xml:space="preserve">the woman involved was mind-blowingly beautiful </w:t>
+      </w:r>
+      <w:r>
+        <w:t>and secondly: he had failed</w:t>
+      </w:r>
+      <w:r>
+        <w:t>, at that point in time,</w:t>
+      </w:r>
+      <w:r>
+        <w:t xml:space="preserve"> to get her number. </w:t>
+      </w:r>
+    </w:p>
+    <w:p/>
+    <w:p>
+      <w:r>
         <w:lastRenderedPageBreak/>
-        <w:t xml:space="preserve">When Keith Buchant </w:t>
-      </w:r>
-      <w:r>
-        <w:t xml:space="preserve">had </w:t>
-      </w:r>
-      <w:r>
-        <w:t>recounted the story behind his</w:t>
-      </w:r>
-      <w:r>
-        <w:t xml:space="preserve"> latest set of broken</w:t>
-      </w:r>
-      <w:r>
-        <w:t xml:space="preserve"> glasses he made sure</w:t>
-      </w:r>
-      <w:r>
-        <w:t xml:space="preserve"> to mention two critical points. Firstly:</w:t>
+        <w:t xml:space="preserve">“No, that won’t do at all.” Keith </w:t>
+      </w:r>
+      <w:proofErr w:type="spellStart"/>
+      <w:r>
+        <w:t>Buchant</w:t>
+      </w:r>
+      <w:proofErr w:type="spellEnd"/>
+      <w:r>
+        <w:t xml:space="preserve"> closed the link to the job listing in front of him. A review and an opinion piece.  “I am not a person of opinions because I feel the counter arguments too strongly”. If there was one thing that all the threads could agree on it was that: that quote had defined his life up to this point.</w:t>
       </w:r>
       <w:r>
         <w:t xml:space="preserve"> </w:t>
       </w:r>
-      <w:r>
-        <w:t xml:space="preserve">the woman involved was mind-blowingly beautiful </w:t>
-      </w:r>
-      <w:r>
-        <w:t>and secondly: he had failed</w:t>
-      </w:r>
-      <w:r>
-        <w:t>, at that point in time,</w:t>
-      </w:r>
-      <w:r>
-        <w:t xml:space="preserve"> to get her number. </w:t>
+    </w:p>
+    <w:p>
+      <w:proofErr w:type="gramStart"/>
+      <w:r>
+        <w:t>meet</w:t>
+      </w:r>
+      <w:proofErr w:type="gramEnd"/>
+      <w:r>
+        <w:t xml:space="preserve"> a woman on whom his </w:t>
+      </w:r>
+    </w:p>
+    <w:p>
+      <w:r>
+        <w:t xml:space="preserve"> </w:t>
+      </w:r>
+      <w:proofErr w:type="gramStart"/>
+      <w:r>
+        <w:t>and</w:t>
+      </w:r>
+      <w:proofErr w:type="gramEnd"/>
+      <w:r>
+        <w:t xml:space="preserve"> in the progress of delivering this most tired of references to </w:t>
+      </w:r>
+    </w:p>
+    <w:p>
+      <w:r>
+        <w:t xml:space="preserve">On the day that Keith had decided to leave home </w:t>
+      </w:r>
+      <w:r>
+        <w:t xml:space="preserve">he decided to afford himself one more internal debate </w:t>
+      </w:r>
+    </w:p>
+    <w:p>
+      <w:r>
+        <w:t>It was line that Keith himself thought of as a kind of headline for his life up until this point.</w:t>
+      </w:r>
+    </w:p>
+    <w:p>
+      <w:pPr>
+        <w:jc w:val="center"/>
+        <w:rPr>
+          <w:b/>
+        </w:rPr>
+      </w:pPr>
+      <w:r>
+        <w:rPr>
+          <w:b/>
+        </w:rPr>
+        <w:t>Notes</w:t>
+      </w:r>
+    </w:p>
+    <w:p>
+      <w:r>
+        <w:t xml:space="preserve">Skylar has come out smarter and nicer than I originally envisaged. She’s more intrigued by Keith than anything else at this point and she’ll have a good laugh about this story when they meet up later. She has to talk her way out of this situation as she’s not a runner like Keith. </w:t>
+      </w:r>
+    </w:p>
+    <w:p>
+      <w:r>
+        <w:t>Corona, however, has come out angrier than originally intended which is fine. She has to learn to accept others for who they are</w:t>
+      </w:r>
+      <w:r>
+        <w:t xml:space="preserve"> but</w:t>
+      </w:r>
+      <w:r>
+        <w:t xml:space="preserve"> she is still validated by</w:t>
+      </w:r>
+      <w:r>
+        <w:t xml:space="preserve"> the selfishness inherent in Keith’s romanticism</w:t>
+      </w:r>
+      <w:r>
+        <w:t>. At the end of the funeral she must have done so. She should hug Skylar while Harry sings be the young in the background.</w:t>
+      </w:r>
+    </w:p>
+    <w:p>
+      <w:r>
+        <w:t>“I still don’t know</w:t>
+      </w:r>
+      <w:r>
+        <w:t xml:space="preserve"> just what the H</w:t>
+      </w:r>
+      <w:r>
+        <w:t>ell you were thinking” Mackenzie said dabbing the cut above his eye</w:t>
+      </w:r>
+    </w:p>
+    <w:p>
+      <w:r>
+        <w:t>“I wasn’</w:t>
+      </w:r>
+      <w:r>
+        <w:t>t thinking</w:t>
+      </w:r>
+      <w:r>
+        <w:t>, that was the point.” He replied wincing slightly at the feeling of the disinfectant on his exposed skin.</w:t>
+      </w:r>
+    </w:p>
+    <w:p>
+      <w:r>
+        <w:t xml:space="preserve">“This is not a game, Harrison. </w:t>
+      </w:r>
+      <w:r>
+        <w:t>The</w:t>
+      </w:r>
+      <w:r>
+        <w:t xml:space="preserve"> guy</w:t>
+      </w:r>
+      <w:r>
+        <w:t xml:space="preserve"> nearly took your damn head off.”</w:t>
+      </w:r>
+    </w:p>
+    <w:p>
+      <w:r>
+        <w:t>“My head is still very much attached Mac.”</w:t>
+      </w:r>
+    </w:p>
+    <w:p>
+      <w:r>
+        <w:t>“Well you’re lucky he didn’</w:t>
+      </w:r>
+      <w:r>
+        <w:t xml:space="preserve">t after what you </w:t>
+      </w:r>
+      <w:r>
+        <w:t>said to him.</w:t>
+      </w:r>
+      <w:r>
+        <w:t>”</w:t>
+      </w:r>
+    </w:p>
+    <w:p>
+      <w:r>
+        <w:t>“It was a legitimate question.”</w:t>
+      </w:r>
+    </w:p>
+    <w:p>
+      <w:r>
+        <w:t>“You asked his girlf</w:t>
+      </w:r>
+      <w:r>
+        <w:t>riend whether she was jealous that</w:t>
+      </w:r>
+      <w:r>
+        <w:t xml:space="preserve"> his man-b</w:t>
+      </w:r>
+      <w:r>
+        <w:t>reasts were bigger than hers</w:t>
+      </w:r>
+      <w:r>
+        <w:t>.”</w:t>
+      </w:r>
+    </w:p>
+    <w:p>
+      <w:r>
+        <w:t>“</w:t>
+      </w:r>
+      <w:r>
+        <w:t>Hey, you laughed at that!</w:t>
+      </w:r>
+      <w:r>
+        <w:t>”</w:t>
+      </w:r>
+    </w:p>
+    <w:p>
+      <w:r>
+        <w:t>“</w:t>
+      </w:r>
+      <w:r>
+        <w:t>Only because I knew you were about to get your ass kicked again.</w:t>
+      </w:r>
+      <w:r>
+        <w:t>”</w:t>
+      </w:r>
+    </w:p>
+    <w:p>
+      <w:r>
+        <w:t>“Still worth it and it was still true. That girl was a cutting board”</w:t>
+      </w:r>
+    </w:p>
+    <w:p>
+      <w:r>
+        <w:t>“You</w:t>
+      </w:r>
+      <w:r>
+        <w:t>, my friend,</w:t>
+      </w:r>
+      <w:r>
+        <w:t xml:space="preserve"> are an asshole</w:t>
+      </w:r>
+      <w:r>
+        <w:t>.</w:t>
+      </w:r>
+      <w:r>
+        <w:t>”</w:t>
+      </w:r>
+    </w:p>
+    <w:p>
+      <w:r>
+        <w:t>“A loveable asshole?”</w:t>
+      </w:r>
+    </w:p>
+    <w:p>
+      <w:r>
+        <w:t>“No, just the regular kind.”</w:t>
+      </w:r>
+    </w:p>
+    <w:p>
+      <w:r>
+        <w:t>OR</w:t>
       </w:r>
     </w:p>
     <w:p/>
     <w:p>
-      <w:r>
-        <w:t>“No, that won’t do at all.” Keith Buchant closed the link to the job listing in front of him. A review and an opinion piece.  “I am not a person of opinions because I feel the counter arguments too strongly”. If there was one thing that all the threads could agree on it was that: that quote had defined his life up to this point.</w:t>
-      </w:r>
-      <w:r>
-        <w:t xml:space="preserve"> </w:t>
-      </w:r>
-    </w:p>
-    <w:p>
-      <w:r>
-        <w:t xml:space="preserve">meet a woman on whom his </w:t>
-      </w:r>
-    </w:p>
-    <w:p>
-      <w:r>
-        <w:t xml:space="preserve"> and in the progress of delivering this most tired of references to </w:t>
-      </w:r>
-    </w:p>
-    <w:p>
-      <w:r>
-        <w:t xml:space="preserve">On the day that Keith had decided to leave home </w:t>
-      </w:r>
-      <w:r>
-        <w:t xml:space="preserve">he decided to afford himself one more internal debate </w:t>
-      </w:r>
-    </w:p>
-    <w:p/>
-    <w:p>
-      <w:r>
-        <w:t>It was line that Keith himself thought of as a kind of headline for his life up until this point.</w:t>
-      </w:r>
-    </w:p>
-    <w:p>
-      <w:pPr>
-        <w:jc w:val="center"/>
+      <w:pPr>
         <w:rPr>
           <w:b/>
         </w:rPr>
@@ -1275,32 +1565,10 @@
         <w:rPr>
           <w:b/>
         </w:rPr>
-        <w:t>Notes</w:t>
-      </w:r>
-    </w:p>
-    <w:p>
-      <w:r>
-        <w:t xml:space="preserve">Skylar has come out smarter and nicer than I originally envisaged. She’s more intrigued by Keith than anything else at this point and she’ll have a good laugh about this story when they meet up later. She has to talk her way out of this situation as she’s not a runner like Keith. </w:t>
-      </w:r>
-    </w:p>
-    <w:p>
-      <w:r>
-        <w:t>Corona, however, has come out angrier than originally intended which is fine. She has to learn to accept others for who they are</w:t>
-      </w:r>
-      <w:r>
-        <w:t xml:space="preserve"> but</w:t>
-      </w:r>
-      <w:r>
-        <w:t xml:space="preserve"> she is still validated by</w:t>
-      </w:r>
-      <w:r>
-        <w:t xml:space="preserve"> the selfishness inherent in Keith’s romanticism</w:t>
-      </w:r>
-      <w:r>
-        <w:t>. At the end of the funeral she must have done so. She should hug Skylar while Harry sings be the young in the background.</w:t>
-      </w:r>
-    </w:p>
-    <w:p/>
+        <w:lastRenderedPageBreak/>
+        <w:t>Mackenzie – Harrison dialogue exchange</w:t>
+      </w:r>
+    </w:p>
     <w:p>
       <w:r>
         <w:t>“I still don’t know what the hell you were thinking” Mackenzie said dabbing the cut above his eye</w:t>
@@ -1308,13 +1576,7 @@
     </w:p>
     <w:p>
       <w:r>
-        <w:t>“I wasn’</w:t>
-      </w:r>
-      <w:r>
-        <w:t>t thinking</w:t>
-      </w:r>
-      <w:r>
-        <w:t>, that was the point.” He replied wincing slightly at the feeling of the disinfectant on his exposed skin.</w:t>
+        <w:t>“I wasn’t thinking, that was the point.” He replied wincing slightly at the feeling of the disinfectant on his exposed skin.</w:t>
       </w:r>
     </w:p>
     <w:p>
@@ -1322,26 +1584,7 @@
         <w:t xml:space="preserve">“This is not a game, Harrison. </w:t>
       </w:r>
       <w:r>
-        <w:t>That guy</w:t>
-      </w:r>
-      <w:r>
-        <w:t xml:space="preserve"> nearly took your damn head off.”</w:t>
-      </w:r>
-    </w:p>
-    <w:p>
-      <w:r>
-        <w:t>“My head is still very much attached Mac.”</w:t>
-      </w:r>
-    </w:p>
-    <w:p>
-      <w:r>
-        <w:t>“Well you’re lucky he didn’</w:t>
-      </w:r>
-      <w:r>
-        <w:t xml:space="preserve">t after what you </w:t>
-      </w:r>
-      <w:r>
-        <w:t>said to him.</w:t>
+        <w:t>You could’ve been hurt. Or worse.</w:t>
       </w:r>
       <w:r>
         <w:t>”</w:t>
@@ -1349,12 +1592,13 @@
     </w:p>
     <w:p>
       <w:r>
-        <w:t>“It was a legitimate question.”</w:t>
-      </w:r>
-    </w:p>
-    <w:p>
-      <w:r>
-        <w:t>“You asked his girlfriend whether she was jealous of his man-boobs.”</w:t>
+        <w:t>“Worse</w:t>
+      </w:r>
+      <w:r>
+        <w:t xml:space="preserve"> than that needle</w:t>
+      </w:r>
+      <w:r>
+        <w:t>?”</w:t>
       </w:r>
     </w:p>
     <w:p>
@@ -1362,56 +1606,407 @@
         <w:t>“</w:t>
       </w:r>
       <w:r>
-        <w:t>Hey, you laughed at that!</w:t>
-      </w:r>
-      <w:r>
-        <w:t>”</w:t>
-      </w:r>
-    </w:p>
-    <w:p>
-      <w:r>
-        <w:t>“</w:t>
-      </w:r>
-      <w:r>
-        <w:t>Only because I knew you were about to get your ass kicked again.</w:t>
-      </w:r>
-      <w:r>
-        <w:t>”</w:t>
-      </w:r>
-    </w:p>
-    <w:p>
-      <w:r>
-        <w:t>“Still worth it and it was still true. That girl was a cutting board”</w:t>
-      </w:r>
-    </w:p>
-    <w:p>
-      <w:r>
-        <w:lastRenderedPageBreak/>
-        <w:t>“You</w:t>
-      </w:r>
-      <w:r>
-        <w:t>, my friend,</w:t>
-      </w:r>
-      <w:r>
-        <w:t xml:space="preserve"> are an asshole</w:t>
-      </w:r>
-      <w:r>
-        <w:t>.</w:t>
-      </w:r>
+        <w:t>You could’ve been a</w:t>
+      </w:r>
+      <w:r>
+        <w:t>rrested.”</w:t>
+      </w:r>
+    </w:p>
+    <w:p>
+      <w:r>
+        <w:t>“You’d bail me out. “</w:t>
+      </w:r>
+    </w:p>
+    <w:p>
       <w:bookmarkStart w:id="0" w:name="_GoBack"/>
       <w:bookmarkEnd w:id="0"/>
       <w:r>
+        <w:t>“Keith would end up doing that.”</w:t>
+      </w:r>
+    </w:p>
+    <w:p>
+      <w:r>
+        <w:t>“At least Keith doesn’t lecture</w:t>
+      </w:r>
+      <w:r>
+        <w:t>.</w:t>
+      </w:r>
+      <w:r>
         <w:t>”</w:t>
       </w:r>
     </w:p>
     <w:p>
       <w:r>
+        <w:t>“No</w:t>
+      </w:r>
+      <w:r>
+        <w:t>,</w:t>
+      </w:r>
+      <w:r>
+        <w:t xml:space="preserve"> but he does make you pay him back.”</w:t>
+      </w:r>
+    </w:p>
+    <w:p>
+      <w:r>
+        <w:t>“Oh yeah. I’d forgotten about that. Can borrow 20 bucks from you?”</w:t>
+      </w:r>
+    </w:p>
+    <w:p>
+      <w:r>
+        <w:t>[Shoots him a scowl]</w:t>
+      </w:r>
+    </w:p>
+    <w:p>
+      <w:r>
+        <w:t>“</w:t>
+      </w:r>
+      <w:r>
+        <w:t>Just do me a favo</w:t>
+      </w:r>
+      <w:r>
+        <w:t>r: be more responsible”</w:t>
+      </w:r>
+    </w:p>
+    <w:p>
+      <w:r>
+        <w:t>“You sound like my disapproving girlfriend. Or my mother.”</w:t>
+      </w:r>
+    </w:p>
+    <w:p>
+      <w:r>
+        <w:t>“Your mother doesn’t patch you up after you get butt kicked”</w:t>
+      </w:r>
+    </w:p>
+    <w:p>
+      <w:r>
+        <w:t>“Girlfriend it is then.”</w:t>
+      </w:r>
+    </w:p>
+    <w:p>
+      <w:r>
+        <w:t>[Mackenzie elbows him in the shoulder – she knows there’s no would there so it won’t do too much damage]</w:t>
+      </w:r>
+    </w:p>
+    <w:p>
+      <w:r>
+        <w:t>“Ouch Mackenzie! Take it easy.”</w:t>
+      </w:r>
+    </w:p>
+    <w:p>
+      <w:r>
+        <w:t>“I still can’t believe that you said that to Rick”</w:t>
+      </w:r>
+    </w:p>
+    <w:p>
+      <w:r>
+        <w:t>“Do we have to talk about that asshole?”</w:t>
+      </w:r>
+    </w:p>
+    <w:p>
+      <w:r>
+        <w:t>“Would you rather talk about the beating the Madison kid gave you</w:t>
+      </w:r>
+      <w:r>
+        <w:t xml:space="preserve"> last year</w:t>
+      </w:r>
+      <w:r>
+        <w:t>?”</w:t>
+      </w:r>
+    </w:p>
+    <w:p>
+      <w:r>
+        <w:t>“</w:t>
+      </w:r>
+      <w:r>
+        <w:t xml:space="preserve">Okay, </w:t>
+      </w:r>
+      <w:r>
+        <w:t>I may have</w:t>
+      </w:r>
+      <w:r>
+        <w:t xml:space="preserve"> actually</w:t>
+      </w:r>
+      <w:r>
+        <w:t xml:space="preserve"> deserved that one.”</w:t>
+      </w:r>
+    </w:p>
+    <w:p>
+      <w:r>
+        <w:t>“As opposed to your innocence this time?”</w:t>
+      </w:r>
+    </w:p>
+    <w:p>
+      <w:r>
+        <w:t>“Mack, all I did was ask a question.”</w:t>
+      </w:r>
+    </w:p>
+    <w:p>
+      <w:r>
+        <w:t>“</w:t>
+      </w:r>
+      <w:r>
+        <w:t>You asked The Cheerleader whether she was jealous that her Jock boyfriend has bigger breasts than her. You really shouldn’t be surprised that he was upset.</w:t>
+      </w:r>
+      <w:r>
+        <w:t>”</w:t>
+      </w:r>
+    </w:p>
+    <w:p>
+      <w:r>
+        <w:t>“The girl has a name, Mack”</w:t>
+      </w:r>
+    </w:p>
+    <w:p>
+      <w:r>
+        <w:t>“</w:t>
+      </w:r>
+      <w:r>
+        <w:t>And I refuse to acknowledge it</w:t>
+      </w:r>
+      <w:r>
+        <w:t>/ I don’t acknowledge bimbos /</w:t>
+      </w:r>
+      <w:r>
+        <w:t xml:space="preserve"> </w:t>
+      </w:r>
+      <w:r>
+        <w:t>and</w:t>
+      </w:r>
+      <w:r>
+        <w:t xml:space="preserve"> that’s beside the point.</w:t>
+      </w:r>
+      <w:r>
+        <w:t>”</w:t>
+      </w:r>
+    </w:p>
+    <w:p>
+      <w:r>
+        <w:lastRenderedPageBreak/>
+        <w:t>“Which is?”</w:t>
+      </w:r>
+    </w:p>
+    <w:p>
+      <w:r>
+        <w:t>“That</w:t>
+      </w:r>
+      <w:r>
+        <w:t>, my friend,</w:t>
+      </w:r>
+      <w:r>
+        <w:t xml:space="preserve"> you’re an asshole.”</w:t>
+      </w:r>
+    </w:p>
+    <w:p>
+      <w:r>
         <w:t>“A loveable asshole?”</w:t>
       </w:r>
     </w:p>
     <w:p>
       <w:r>
         <w:t>“No, just the regular kind.”</w:t>
+      </w:r>
+    </w:p>
+    <w:p>
+      <w:r>
+        <w:t>“</w:t>
+      </w:r>
+      <w:r>
+        <w:t>I still think it was a legitimate question</w:t>
+      </w:r>
+      <w:r>
+        <w:t>.</w:t>
+      </w:r>
+      <w:r>
+        <w:t>”</w:t>
+      </w:r>
+    </w:p>
+    <w:p>
+      <w:r>
+        <w:t>“And I still think it was stupid</w:t>
+      </w:r>
+      <w:r>
+        <w:t>.</w:t>
+      </w:r>
+      <w:r>
+        <w:t>”</w:t>
+      </w:r>
+    </w:p>
+    <w:p>
+      <w:r>
+        <w:t xml:space="preserve">“See these </w:t>
+      </w:r>
+      <w:r>
+        <w:t xml:space="preserve">little </w:t>
+      </w:r>
+      <w:r>
+        <w:t>judgement sessions</w:t>
+      </w:r>
+      <w:r>
+        <w:t xml:space="preserve"> of yours</w:t>
+      </w:r>
+      <w:r>
+        <w:t>? They’re the exact reason that everyone thinks that you are an unlikable person.”</w:t>
+      </w:r>
+    </w:p>
+    <w:p>
+      <w:r>
+        <w:t>“Well then everyone can go fuck themselves.”</w:t>
+      </w:r>
+    </w:p>
+    <w:p>
+      <w:r>
+        <w:t>“Including me?”</w:t>
+      </w:r>
+    </w:p>
+    <w:p>
+      <w:r>
+        <w:t>“No. Only because I know you’d enjoy it.”</w:t>
+      </w:r>
+    </w:p>
+    <w:p>
+      <w:r>
+        <w:t>“You somewhere deep down in that cold, black heart of yours I’m fairly certain that you like me.”</w:t>
+      </w:r>
+    </w:p>
+    <w:p>
+      <w:r>
+        <w:t>“Not in the mood Harrison.”</w:t>
+      </w:r>
+    </w:p>
+    <w:p>
+      <w:r>
+        <w:t>“Well I like you too.”</w:t>
+      </w:r>
+    </w:p>
+    <w:p>
+      <w:r>
+        <w:t>[</w:t>
+      </w:r>
+      <w:r>
+        <w:t>Mackenzie shakes her head</w:t>
+      </w:r>
+      <w:r>
+        <w:t>. Harry</w:t>
+      </w:r>
+      <w:r>
+        <w:t xml:space="preserve"> thinks that he can see the ghost of a smile on her lips and</w:t>
+      </w:r>
+      <w:r>
+        <w:t xml:space="preserve"> gets the feeling that he may actually be right for once. Mack</w:t>
+      </w:r>
+      <w:r>
+        <w:t xml:space="preserve"> has a nearly flawless poker-face and she</w:t>
+      </w:r>
+      <w:r>
+        <w:t xml:space="preserve"> barely moves her head or her lips but she isn’t scowling which always</w:t>
+      </w:r>
+      <w:r>
+        <w:t xml:space="preserve"> a</w:t>
+      </w:r>
+      <w:r>
+        <w:t xml:space="preserve"> good</w:t>
+      </w:r>
+      <w:r>
+        <w:t xml:space="preserve"> sign</w:t>
+      </w:r>
+      <w:r>
+        <w:t>.</w:t>
+      </w:r>
+      <w:r>
+        <w:t>]</w:t>
+      </w:r>
+    </w:p>
+    <w:p>
+      <w:r>
+        <w:t>“There.</w:t>
+      </w:r>
+      <w:r>
+        <w:t xml:space="preserve"> You’re all sewn up.</w:t>
+      </w:r>
+      <w:r>
+        <w:t>”</w:t>
+      </w:r>
+    </w:p>
+    <w:p>
+      <w:r>
+        <w:t>“Thanks</w:t>
+      </w:r>
+      <w:r>
+        <w:t xml:space="preserve"> doc</w:t>
+      </w:r>
+      <w:r>
+        <w:t>.”</w:t>
+      </w:r>
+    </w:p>
+    <w:p>
+      <w:r>
+        <w:t>[Harrison gets up and moves to hug her]</w:t>
+      </w:r>
+    </w:p>
+    <w:p>
+      <w:r>
+        <w:t>“Do we really have to –</w:t>
+      </w:r>
+      <w:proofErr w:type="gramStart"/>
+      <w:r>
+        <w:t>”</w:t>
+      </w:r>
+      <w:proofErr w:type="gramEnd"/>
+    </w:p>
+    <w:p>
+      <w:r>
+        <w:t>[Harrison hugs her]</w:t>
+      </w:r>
+    </w:p>
+    <w:p>
+      <w:r>
+        <w:t>“Okay fine.”</w:t>
+      </w:r>
+    </w:p>
+    <w:p>
+      <w:r>
+        <w:t xml:space="preserve">[Mackenzie exhales theatrically, drops her shoulders and </w:t>
+      </w:r>
+      <w:r>
+        <w:t>hugs him back</w:t>
+      </w:r>
+      <w:r>
+        <w:t>]</w:t>
+      </w:r>
+    </w:p>
+    <w:p>
+      <w:r>
+        <w:t>[The pair hug for a five seconds]</w:t>
+      </w:r>
+    </w:p>
+    <w:p>
+      <w:r>
+        <w:t>“Okay, okay. Enough</w:t>
+      </w:r>
+      <w:r>
+        <w:t>! Enou</w:t>
+      </w:r>
+      <w:r>
+        <w:t>gh affection for one day. Now g</w:t>
+      </w:r>
+      <w:r>
+        <w:t>et out so I can go to sleep.”</w:t>
+      </w:r>
+    </w:p>
+    <w:p>
+      <w:r>
+        <w:t>“</w:t>
+      </w:r>
+      <w:r>
+        <w:t>You’re the best.</w:t>
+      </w:r>
+      <w:r>
+        <w:t>”</w:t>
+      </w:r>
+    </w:p>
+    <w:p>
+      <w:r>
+        <w:t>“I know.”</w:t>
       </w:r>
     </w:p>
     <w:p/>
@@ -1427,6 +2022,7 @@
         <w:rPr>
           <w:i/>
         </w:rPr>
+        <w:lastRenderedPageBreak/>
         <w:t>Growing up has just begun.</w:t>
       </w:r>
     </w:p>
@@ -1482,7 +2078,15 @@
     </w:p>
     <w:p>
       <w:r>
-        <w:t>There in the darkness Corona found her, legs crossed and make-up running. Corri gave her a hug</w:t>
+        <w:t xml:space="preserve">There in the darkness Corona found her, legs crossed and make-up running. </w:t>
+      </w:r>
+      <w:proofErr w:type="spellStart"/>
+      <w:r>
+        <w:t>Corri</w:t>
+      </w:r>
+      <w:proofErr w:type="spellEnd"/>
+      <w:r>
+        <w:t xml:space="preserve"> gave her a hug</w:t>
       </w:r>
     </w:p>
     <w:p>
@@ -1629,6 +2233,7 @@
         <w:t>n this life we hoped to find.</w:t>
       </w:r>
     </w:p>
+    <w:p/>
     <w:p/>
     <w:sectPr>
       <w:pgSz w:w="12240" w:h="15840"/>
@@ -2668,7 +3273,7 @@
 </file>
 
 <file path=customXml/itemProps1.xml><?xml version="1.0" encoding="utf-8"?>
-<ds:datastoreItem xmlns:ds="http://schemas.openxmlformats.org/officeDocument/2006/customXml" ds:itemID="{E9893CC0-0F9E-477B-B3EF-A96E70B3B82A}">
+<ds:datastoreItem xmlns:ds="http://schemas.openxmlformats.org/officeDocument/2006/customXml" ds:itemID="{71978984-7146-4F29-AFE5-157ADEE103F6}">
   <ds:schemaRefs>
     <ds:schemaRef ds:uri="http://schemas.openxmlformats.org/officeDocument/2006/bibliography"/>
   </ds:schemaRefs>

</xml_diff>

<commit_message>
Expanded the Harry-Piper/Mack conversation to include some of Harry's thoughs, reactions and opinions.
</commit_message>
<xml_diff>
--- a/creative-writing/Paper-Walls-Notes.docx
+++ b/creative-writing/Paper-Walls-Notes.docx
@@ -24,7 +24,13 @@
         <w:t xml:space="preserve"> really beyond that. I’d love to write a character-driven story surrounding these people but put it in a more urban-fantasy setting</w:t>
       </w:r>
       <w:r>
-        <w:t>. Keith and Skylar’s insane date does feel disjointed from Mackenzie’s lone wolf attitude</w:t>
+        <w:t xml:space="preserve">. Keith and Skylar’s insane date does feel disjointed from </w:t>
+      </w:r>
+      <w:r>
+        <w:t>Piper</w:t>
+      </w:r>
+      <w:r>
+        <w:t>’s lone wolf attitude</w:t>
       </w:r>
       <w:r>
         <w:t xml:space="preserve"> and coming to grips with other people. </w:t>
@@ -38,16 +44,46 @@
     </w:p>
     <w:p>
       <w:r>
-        <w:t xml:space="preserve">Skylar had always felt that there was underlying tension between herself and Mackenzie. She’d never been rude to the girl or, as far as she knew, done anything to offend her but still she got a sense that Mackenzie really didn’t like her. </w:t>
-      </w:r>
-      <w:r>
-        <w:t>The tension itself lay underneath the pleasantries and the niceties that they would exchange whenever they interacted. It was in the looks that Mackenzie gave her, nothing near venom but it almost made Skye think there was something wrong with her</w:t>
+        <w:t xml:space="preserve">Skylar had always felt that there was underlying tension between herself and </w:t>
+      </w:r>
+      <w:r>
+        <w:t>Piper</w:t>
+      </w:r>
+      <w:r>
+        <w:t xml:space="preserve">. She’d never been rude to the girl or, as far as she knew, done anything to offend her but still she got a sense that </w:t>
+      </w:r>
+      <w:r>
+        <w:t>Piper</w:t>
+      </w:r>
+      <w:r>
+        <w:t xml:space="preserve"> really didn’t like her. </w:t>
+      </w:r>
+      <w:r>
+        <w:t xml:space="preserve">The tension itself lay underneath the pleasantries and the niceties that they would exchange whenever they interacted. It was in the looks that </w:t>
+      </w:r>
+      <w:r>
+        <w:t>Piper</w:t>
+      </w:r>
+      <w:r>
+        <w:t xml:space="preserve"> gave her, nothing near venom but it almost made Skye think there was something wrong with her</w:t>
       </w:r>
       <w:r>
         <w:t>self</w:t>
       </w:r>
       <w:r>
-        <w:t xml:space="preserve">. The girl had a manner of taking what was said to her and making it seem completely preposterous. In truth, Mackenzie Anson unnerved her. </w:t>
+        <w:t xml:space="preserve">. The girl had a manner of taking what was said to her and making it seem completely preposterous. In truth, </w:t>
+      </w:r>
+      <w:r>
+        <w:t>Piper</w:t>
+      </w:r>
+      <w:r>
+        <w:t xml:space="preserve"> </w:t>
+      </w:r>
+      <w:r>
+        <w:t>Ashton</w:t>
+      </w:r>
+      <w:r>
+        <w:t xml:space="preserve"> unnerved her. </w:t>
       </w:r>
       <w:r>
         <w:t>The girl was</w:t>
@@ -73,7 +109,13 @@
     </w:p>
     <w:p>
       <w:r>
-        <w:t xml:space="preserve">The story of Keith-Mackenzie within the story of Skye-Keith must conclude </w:t>
+        <w:t>The story of Keith-</w:t>
+      </w:r>
+      <w:r>
+        <w:t>Piper</w:t>
+      </w:r>
+      <w:r>
+        <w:t xml:space="preserve"> within the story of Skye-Keith must conclude </w:t>
       </w:r>
     </w:p>
     <w:p>
@@ -81,31 +123,33 @@
         <w:t>I feel like there are multiple stories here. One where Keith narrates his journey to meeting Skylar and starting a relationship with her while he fights against himself</w:t>
       </w:r>
       <w:r>
-        <w:t xml:space="preserve"> and another one where Skylar and Mackenzie talk about Keith and their understanding of him after he</w:t>
-      </w:r>
-      <w:r>
-        <w:t xml:space="preserve"> goes missing/ commits suicide. The first is a light-hearted romance where Keith overcomes himself and the second is a darker vision of </w:t>
-      </w:r>
-      <w:proofErr w:type="gramStart"/>
-      <w:r>
-        <w:t>understanding</w:t>
-      </w:r>
-      <w:proofErr w:type="gramEnd"/>
-      <w:r>
-        <w:t xml:space="preserve"> others and being united by a single life done in the context of the funeral of one of a group of friends. </w:t>
-      </w:r>
-    </w:p>
-    <w:p>
-      <w:r>
-        <w:t xml:space="preserve">My current idea is to tell the story in chapters. All set from the perspective of Corona/Mackenzie Anson who has to deal with Keith </w:t>
-      </w:r>
-      <w:proofErr w:type="spellStart"/>
-      <w:r>
-        <w:t>Buchant</w:t>
-      </w:r>
-      <w:proofErr w:type="spellEnd"/>
-      <w:r>
-        <w:t xml:space="preserve"> knocking on her window at 5am on a Monday/Sunday morning and reciting the tale of how his date with </w:t>
+        <w:t xml:space="preserve"> and another one where Skylar and </w:t>
+      </w:r>
+      <w:r>
+        <w:t>Piper</w:t>
+      </w:r>
+      <w:r>
+        <w:t xml:space="preserve"> talk about Keith and their understanding of him after he</w:t>
+      </w:r>
+      <w:r>
+        <w:t xml:space="preserve"> goes missing/ commits suicide. The first is a light-hearted romance where Keith overcomes himself and the second is a darker vision of understanding others and being united by a single life done in the context of the funeral of one of a group of friends. </w:t>
+      </w:r>
+    </w:p>
+    <w:p>
+      <w:r>
+        <w:t>My current idea is to tell the story in chapters. All set from the perspective of Corona/</w:t>
+      </w:r>
+      <w:r>
+        <w:t>Piper</w:t>
+      </w:r>
+      <w:r>
+        <w:t xml:space="preserve"> </w:t>
+      </w:r>
+      <w:r>
+        <w:t>Ashton</w:t>
+      </w:r>
+      <w:r>
+        <w:t xml:space="preserve"> who has to deal with Keith Buchant knocking on her window at 5am on a Monday/Sunday morning and reciting the tale of how his date with </w:t>
       </w:r>
       <w:r>
         <w:t xml:space="preserve">Skye Clarke went. </w:t>
@@ -144,7 +188,10 @@
         <w:t xml:space="preserve">Keith, here, is presented as a selfish jerk who mines his awkwardness for female attention. </w:t>
       </w:r>
       <w:r>
-        <w:t>Mackenzie is his disapproving best friend who, at least at the beginning, puts up with his bullshit.</w:t>
+        <w:t>Piper</w:t>
+      </w:r>
+      <w:r>
+        <w:t xml:space="preserve"> is his disapproving best friend who, at least at the beginning, puts up with his bullshit.</w:t>
       </w:r>
       <w:r>
         <w:t xml:space="preserve"> Skylar is the object of his affection, an empathetic and upbeat young woman with more experience than him who intrudes on Corona’s system. </w:t>
@@ -205,7 +252,13 @@
         <w:t>u</w:t>
       </w:r>
       <w:r>
-        <w:t>ally be framed in the context of a week in the life of Corona Anson. Keith wakes her up on Monday/ Sunday, she drives him to the hospital to have his arm checked out and they end up hanging out. Skye contacts her mid-week and the funeral is at the end of the week.</w:t>
+        <w:t xml:space="preserve">ally be framed in the context of a week in the life of Corona </w:t>
+      </w:r>
+      <w:r>
+        <w:t>Ashton</w:t>
+      </w:r>
+      <w:r>
+        <w:t>. Keith wakes her up on Monday/ Sunday, she drives him to the hospital to have his arm checked out and they end up hanging out. Skye contacts her mid-week and the funeral is at the end of the week.</w:t>
       </w:r>
       <w:r>
         <w:t xml:space="preserve"> 3 clear chapters to create. The first would seem to be the longest, the second must be the beginning of the paradigm shift and the end is the revelation.</w:t>
@@ -277,15 +330,7 @@
         <w:t xml:space="preserve"> </w:t>
       </w:r>
       <w:r>
-        <w:t xml:space="preserve">The paradox of Keith </w:t>
-      </w:r>
-      <w:proofErr w:type="spellStart"/>
-      <w:r>
-        <w:t>Buchant</w:t>
-      </w:r>
-      <w:proofErr w:type="spellEnd"/>
-      <w:r>
-        <w:t>” she began, “was that despite being a man of many opinions, he would never actually tell very many people any of them. Instead he would stare blankly at them and shrug or offer a laugh before steering the conversation in another direction.”</w:t>
+        <w:t>The paradox of Keith Buchant” she began, “was that despite being a man of many opinions, he would never actually tell very many people any of them. Instead he would stare blankly at them and shrug or offer a laugh before steering the conversation in another direction.”</w:t>
       </w:r>
     </w:p>
     <w:p>
@@ -305,20 +350,12 @@
         <w:rPr>
           <w:b/>
         </w:rPr>
-        <w:t xml:space="preserve">Keith </w:t>
-      </w:r>
-      <w:proofErr w:type="spellStart"/>
+        <w:t>Keith Buchant</w:t>
+      </w:r>
       <w:r>
         <w:rPr>
           <w:b/>
         </w:rPr>
-        <w:t>Buchant</w:t>
-      </w:r>
-      <w:proofErr w:type="spellEnd"/>
-      <w:r>
-        <w:rPr>
-          <w:b/>
-        </w:rPr>
         <w:t xml:space="preserve"> – Chapter 2</w:t>
       </w:r>
     </w:p>
@@ -333,15 +370,7 @@
         <w:t>eight</w:t>
       </w:r>
       <w:r>
-        <w:t xml:space="preserve">eenth birthday that Keith </w:t>
-      </w:r>
-      <w:proofErr w:type="spellStart"/>
-      <w:r>
-        <w:t>Buchant</w:t>
-      </w:r>
-      <w:proofErr w:type="spellEnd"/>
-      <w:r>
-        <w:t xml:space="preserve"> decided</w:t>
+        <w:t>eenth birthday that Keith Buchant decided</w:t>
       </w:r>
       <w:r>
         <w:t>;</w:t>
@@ -447,13 +476,17 @@
         <w:lastRenderedPageBreak/>
         <w:t xml:space="preserve">[I could always </w:t>
       </w:r>
-      <w:proofErr w:type="spellStart"/>
-      <w:r>
-        <w:t>Mackezify</w:t>
-      </w:r>
-      <w:proofErr w:type="spellEnd"/>
-      <w:r>
-        <w:t xml:space="preserve"> this paragraph to fit In line with Keith’s entry to Mack’s house]</w:t>
+      <w:r>
+        <w:t>Pipes</w:t>
+      </w:r>
+      <w:r>
+        <w:t xml:space="preserve">ezify this paragraph to fit In line with Keith’s entry to </w:t>
+      </w:r>
+      <w:r>
+        <w:t>Pipes</w:t>
+      </w:r>
+      <w:r>
+        <w:t>’s house]</w:t>
       </w:r>
     </w:p>
     <w:p>
@@ -463,15 +496,7 @@
         </w:pBdr>
       </w:pPr>
       <w:r>
-        <w:t xml:space="preserve">Accidents out on the </w:t>
-      </w:r>
-      <w:proofErr w:type="spellStart"/>
-      <w:r>
-        <w:t>highwat</w:t>
-      </w:r>
-      <w:proofErr w:type="spellEnd"/>
-      <w:r>
-        <w:t xml:space="preserve"> to somewhere they tell us about when we’re young</w:t>
+        <w:t>Accidents out on the highwat to somewhere they tell us about when we’re young</w:t>
       </w:r>
     </w:p>
     <w:p>
@@ -490,13 +515,8 @@
         <w:t xml:space="preserve">he </w:t>
       </w:r>
       <w:r>
-        <w:t xml:space="preserve">paradox of Keith </w:t>
-      </w:r>
-      <w:proofErr w:type="spellStart"/>
-      <w:r>
-        <w:t>Buchant</w:t>
-      </w:r>
-      <w:proofErr w:type="spellEnd"/>
+        <w:t>paradox of Keith Buchant</w:t>
+      </w:r>
       <w:r>
         <w:t xml:space="preserve"> was</w:t>
       </w:r>
@@ -512,15 +532,7 @@
     </w:p>
     <w:p>
       <w:r>
-        <w:t xml:space="preserve">Not even his usual utterances were spared from his mind’s eye. So it came to be that on one day he would, in the process of going about his usual routine, be about to deliver this most tired of authorial references when he was pulled into the throngs of internal debate once more. Keith wondered under his breath whether that was something of a commentary on his life up to that point, a headline of sorts, to be placed atop the roll of footage he would see in the process of death. ‘The life and times of Keith </w:t>
-      </w:r>
-      <w:proofErr w:type="spellStart"/>
-      <w:r>
-        <w:t>Buchant</w:t>
-      </w:r>
-      <w:proofErr w:type="spellEnd"/>
-      <w:r>
-        <w:t xml:space="preserve">: He was not a man of opinions because he felt the counter arguments too strongly. Also he stared stupidly at those who asked him for one.’ </w:t>
+        <w:t xml:space="preserve">Not even his usual utterances were spared from his mind’s eye. So it came to be that on one day he would, in the process of going about his usual routine, be about to deliver this most tired of authorial references when he was pulled into the throngs of internal debate once more. Keith wondered under his breath whether that was something of a commentary on his life up to that point, a headline of sorts, to be placed atop the roll of footage he would see in the process of death. ‘The life and times of Keith Buchant: He was not a man of opinions because he felt the counter arguments too strongly. Also he stared stupidly at those who asked him for one.’ </w:t>
       </w:r>
     </w:p>
     <w:p>
@@ -593,13 +605,8 @@
         <w:t xml:space="preserve"> It was that Keith</w:t>
       </w:r>
       <w:r>
-        <w:t xml:space="preserve"> </w:t>
-      </w:r>
-      <w:proofErr w:type="spellStart"/>
-      <w:r>
-        <w:t>Buchant</w:t>
-      </w:r>
-      <w:proofErr w:type="spellEnd"/>
+        <w:t xml:space="preserve"> Buchant</w:t>
+      </w:r>
       <w:r>
         <w:t xml:space="preserve"> had a quiet intellect to him, though occasionally she could see the steam escaping from him his </w:t>
       </w:r>
@@ -705,24 +712,30 @@
         <w:rPr>
           <w:b/>
         </w:rPr>
-        <w:t>Mackenzie</w:t>
+        <w:t>Piper</w:t>
       </w:r>
       <w:r>
         <w:rPr>
           <w:b/>
         </w:rPr>
-        <w:t xml:space="preserve"> Anson</w:t>
+        <w:t xml:space="preserve"> </w:t>
       </w:r>
       <w:r>
         <w:rPr>
           <w:b/>
         </w:rPr>
-        <w:t xml:space="preserve"> </w:t>
+        <w:t>Ashton</w:t>
       </w:r>
       <w:r>
         <w:rPr>
           <w:b/>
         </w:rPr>
+        <w:t xml:space="preserve"> </w:t>
+      </w:r>
+      <w:r>
+        <w:rPr>
+          <w:b/>
+        </w:rPr>
         <w:t>–</w:t>
       </w:r>
       <w:r>
@@ -746,10 +759,16 @@
         <w:rPr>
           <w:b/>
         </w:rPr>
-        <w:t>Mackenzie</w:t>
-      </w:r>
-      <w:r>
-        <w:t xml:space="preserve"> Anson realized that Hell</w:t>
+        <w:t>Piper</w:t>
+      </w:r>
+      <w:r>
+        <w:t xml:space="preserve"> </w:t>
+      </w:r>
+      <w:r>
+        <w:t>Ashton</w:t>
+      </w:r>
+      <w:r>
+        <w:t xml:space="preserve"> realized that Hell</w:t>
       </w:r>
       <w:r>
         <w:t xml:space="preserve"> had well and truly</w:t>
@@ -776,16 +795,28 @@
         <w:t xml:space="preserve"> on the </w:t>
       </w:r>
       <w:r>
-        <w:t xml:space="preserve">Anson family </w:t>
+        <w:t>Ashton</w:t>
+      </w:r>
+      <w:r>
+        <w:t xml:space="preserve"> family </w:t>
       </w:r>
       <w:r>
         <w:t xml:space="preserve">welcome mat that read ‘Friends welcome. Relatives by appointment.’ </w:t>
       </w:r>
       <w:r>
-        <w:t xml:space="preserve">(A rather beautiful holder from the last visit that Mack’s extended family had paid to her place.) </w:t>
-      </w:r>
-      <w:r>
-        <w:t>The girl was neither to Mackenzie</w:t>
+        <w:t xml:space="preserve">(A rather beautiful holder from the last visit that </w:t>
+      </w:r>
+      <w:r>
+        <w:t>Pipes</w:t>
+      </w:r>
+      <w:r>
+        <w:t xml:space="preserve">’s extended family had paid to her place.) </w:t>
+      </w:r>
+      <w:r>
+        <w:t xml:space="preserve">The girl was neither to </w:t>
+      </w:r>
+      <w:r>
+        <w:t>Piper</w:t>
       </w:r>
       <w:r>
         <w:t xml:space="preserve"> so what the h</w:t>
@@ -801,7 +832,13 @@
     </w:p>
     <w:p>
       <w:r>
-        <w:t>“Hi.” Mackenzie responded before silence descended upon them.</w:t>
+        <w:t xml:space="preserve">“Hi.” </w:t>
+      </w:r>
+      <w:r>
+        <w:t>Piper</w:t>
+      </w:r>
+      <w:r>
+        <w:t xml:space="preserve"> responded before silence descended upon them.</w:t>
       </w:r>
     </w:p>
     <w:p>
@@ -811,7 +848,19 @@
     </w:p>
     <w:p>
       <w:r>
-        <w:t>“Mackenzie.” They hadn’t met formally but Mackenzie knew the girl at her door well enough not to like her.</w:t>
+        <w:t>“</w:t>
+      </w:r>
+      <w:r>
+        <w:t>Piper</w:t>
+      </w:r>
+      <w:r>
+        <w:t xml:space="preserve">.” They hadn’t met formally but </w:t>
+      </w:r>
+      <w:r>
+        <w:t>Piper</w:t>
+      </w:r>
+      <w:r>
+        <w:t xml:space="preserve"> knew the girl at her door well enough not to like her.</w:t>
       </w:r>
     </w:p>
     <w:p>
@@ -824,7 +873,7 @@
         <w:t xml:space="preserve">She would have been perfectly happy to stand there and stare at the girl while she froze her skinny little ass off but </w:t>
       </w:r>
       <w:r>
-        <w:t>Mack</w:t>
+        <w:t>Pipes</w:t>
       </w:r>
       <w:r>
         <w:t xml:space="preserve"> had to get her inside before mother caught wind of the situation and spen</w:t>
@@ -836,10 +885,13 @@
         <w:t xml:space="preserve"> </w:t>
       </w:r>
       <w:r>
-        <w:t>while simultaneously berating Ma</w:t>
-      </w:r>
-      <w:r>
-        <w:t xml:space="preserve">ckenzie for her lack of empathy.  </w:t>
+        <w:t xml:space="preserve">while simultaneously berating </w:t>
+      </w:r>
+      <w:r>
+        <w:t>Piper</w:t>
+      </w:r>
+      <w:r>
+        <w:t xml:space="preserve"> for her lack of empathy.  </w:t>
       </w:r>
     </w:p>
     <w:p>
@@ -869,12 +921,30 @@
     </w:p>
     <w:p>
       <w:r>
-        <w:t>Chapter 1 – Mackenzie’s place</w:t>
-      </w:r>
-    </w:p>
-    <w:p>
-      <w:r>
-        <w:t xml:space="preserve">The longest week of Mackenzie Anson’s life began with an unceremonious knock at her </w:t>
+        <w:t xml:space="preserve">Chapter 1 – </w:t>
+      </w:r>
+      <w:r>
+        <w:t>Piper</w:t>
+      </w:r>
+      <w:r>
+        <w:t>’s place</w:t>
+      </w:r>
+    </w:p>
+    <w:p>
+      <w:r>
+        <w:t xml:space="preserve">The longest week of </w:t>
+      </w:r>
+      <w:r>
+        <w:t>Piper</w:t>
+      </w:r>
+      <w:r>
+        <w:t xml:space="preserve"> </w:t>
+      </w:r>
+      <w:r>
+        <w:t>Ashton</w:t>
+      </w:r>
+      <w:r>
+        <w:t xml:space="preserve">’s life began with an unceremonious knock at her </w:t>
       </w:r>
       <w:r>
         <w:t xml:space="preserve">bedroom </w:t>
@@ -888,56 +958,59 @@
     </w:p>
     <w:p>
       <w:r>
+        <w:t>When he</w:t>
+      </w:r>
+      <w:r>
+        <w:t xml:space="preserve"> landed at the foot of her bed,</w:t>
+      </w:r>
+      <w:r>
+        <w:t xml:space="preserve"> he immediately began</w:t>
+      </w:r>
+      <w:r>
+        <w:t xml:space="preserve"> </w:t>
+      </w:r>
+      <w:r>
+        <w:t>reciting</w:t>
+      </w:r>
+      <w:r>
+        <w:t xml:space="preserve"> the tale of how he m</w:t>
+      </w:r>
+      <w:r>
+        <w:t xml:space="preserve">anaged to crack </w:t>
+      </w:r>
+      <w:r>
+        <w:t>his</w:t>
+      </w:r>
+      <w:r>
+        <w:t xml:space="preserve"> latest pair of</w:t>
+      </w:r>
+      <w:r>
+        <w:t xml:space="preserve"> glasses and his</w:t>
+      </w:r>
+      <w:r>
+        <w:t xml:space="preserve"> injure</w:t>
+      </w:r>
+      <w:r>
+        <w:t xml:space="preserve"> his</w:t>
+      </w:r>
+      <w:r>
+        <w:t xml:space="preserve"> right arm</w:t>
+      </w:r>
+      <w:r>
+        <w:t xml:space="preserve"> </w:t>
+      </w:r>
+      <w:r>
+        <w:t>in the 36</w:t>
+      </w:r>
+      <w:r>
+        <w:t xml:space="preserve"> hour period since she’d</w:t>
+      </w:r>
+      <w:r>
+        <w:t xml:space="preserve"> had last seen </w:t>
+      </w:r>
+      <w:r>
         <w:lastRenderedPageBreak/>
-        <w:t>When he</w:t>
-      </w:r>
-      <w:r>
-        <w:t xml:space="preserve"> landed at the foot of her bed,</w:t>
-      </w:r>
-      <w:r>
-        <w:t xml:space="preserve"> he immediately began</w:t>
-      </w:r>
-      <w:r>
-        <w:t xml:space="preserve"> </w:t>
-      </w:r>
-      <w:r>
-        <w:t>reciting</w:t>
-      </w:r>
-      <w:r>
-        <w:t xml:space="preserve"> the tale of how he m</w:t>
-      </w:r>
-      <w:r>
-        <w:t xml:space="preserve">anaged to crack </w:t>
-      </w:r>
-      <w:r>
-        <w:t>his</w:t>
-      </w:r>
-      <w:r>
-        <w:t xml:space="preserve"> latest pair of</w:t>
-      </w:r>
-      <w:r>
-        <w:t xml:space="preserve"> glasses and his</w:t>
-      </w:r>
-      <w:r>
-        <w:t xml:space="preserve"> injure</w:t>
-      </w:r>
-      <w:r>
-        <w:t xml:space="preserve"> his</w:t>
-      </w:r>
-      <w:r>
-        <w:t xml:space="preserve"> right arm</w:t>
-      </w:r>
-      <w:r>
-        <w:t xml:space="preserve"> </w:t>
-      </w:r>
-      <w:r>
-        <w:t>in the 36</w:t>
-      </w:r>
-      <w:r>
-        <w:t xml:space="preserve"> hour period since she’d</w:t>
-      </w:r>
-      <w:r>
-        <w:t xml:space="preserve"> had last seen him.</w:t>
+        <w:t>him.</w:t>
       </w:r>
       <w:r>
         <w:t xml:space="preserve"> </w:t>
@@ -955,13 +1028,8 @@
         <w:t>Keith</w:t>
       </w:r>
       <w:r>
-        <w:t xml:space="preserve"> </w:t>
-      </w:r>
-      <w:proofErr w:type="spellStart"/>
-      <w:r>
-        <w:t>Buchant</w:t>
-      </w:r>
-      <w:proofErr w:type="spellEnd"/>
+        <w:t xml:space="preserve"> Buchant</w:t>
+      </w:r>
       <w:r>
         <w:t>,</w:t>
       </w:r>
@@ -998,7 +1066,10 @@
     </w:p>
     <w:p>
       <w:r>
-        <w:t xml:space="preserve">Mackenzie’s first instinct </w:t>
+        <w:t>Piper</w:t>
+      </w:r>
+      <w:r>
+        <w:t xml:space="preserve">’s first instinct </w:t>
       </w:r>
       <w:r>
         <w:t xml:space="preserve">when she got up </w:t>
@@ -1096,15 +1167,13 @@
         </w:numPr>
       </w:pPr>
       <w:r>
-        <w:t xml:space="preserve">This was Keith </w:t>
-      </w:r>
-      <w:proofErr w:type="spellStart"/>
-      <w:r>
-        <w:t>Buchant</w:t>
-      </w:r>
-      <w:proofErr w:type="spellEnd"/>
-      <w:r>
-        <w:t xml:space="preserve"> she was talking to. A girl only had to bat her eyelashes at him before he began composing poetry about her which Mackenzie would have to suffer through</w:t>
+        <w:t xml:space="preserve">This was Keith Buchant she was talking to. A girl only had to bat her eyelashes at him before he began composing poetry about her which </w:t>
+      </w:r>
+      <w:r>
+        <w:t>Piper</w:t>
+      </w:r>
+      <w:r>
+        <w:t xml:space="preserve"> would have to suffer through</w:t>
       </w:r>
       <w:r>
         <w:t xml:space="preserve"> (Seriously Keith’s prose was horrid)</w:t>
@@ -1122,15 +1191,13 @@
         </w:numPr>
       </w:pPr>
       <w:r>
-        <w:t xml:space="preserve">Screaming would wake the </w:t>
-      </w:r>
-      <w:proofErr w:type="spellStart"/>
-      <w:r>
-        <w:t>neighbours</w:t>
-      </w:r>
-      <w:proofErr w:type="spellEnd"/>
-      <w:r>
-        <w:t xml:space="preserve"> and Mack really didn’t want to deal with a pissed off Mrs</w:t>
+        <w:t xml:space="preserve">Screaming would wake the neighbours and </w:t>
+      </w:r>
+      <w:r>
+        <w:t>Piper</w:t>
+      </w:r>
+      <w:r>
+        <w:t xml:space="preserve"> really didn’t want to deal with a pissed off Mrs</w:t>
       </w:r>
       <w:r>
         <w:t>.</w:t>
@@ -1150,7 +1217,13 @@
         <w:t>,</w:t>
       </w:r>
       <w:r>
-        <w:t xml:space="preserve"> Mackenzie made them both a cup of tea before </w:t>
+        <w:t xml:space="preserve"> </w:t>
+      </w:r>
+      <w:r>
+        <w:t>Piper</w:t>
+      </w:r>
+      <w:r>
+        <w:t xml:space="preserve"> made them both a cup of tea before </w:t>
       </w:r>
       <w:r>
         <w:t>she would sit him down and take</w:t>
@@ -1162,7 +1235,13 @@
         <w:t>When she regained a degree of functionality,</w:t>
       </w:r>
       <w:r>
-        <w:t xml:space="preserve"> Mackenzie was</w:t>
+        <w:t xml:space="preserve"> </w:t>
+      </w:r>
+      <w:r>
+        <w:t>Piper</w:t>
+      </w:r>
+      <w:r>
+        <w:t xml:space="preserve"> was</w:t>
       </w:r>
       <w:r>
         <w:t xml:space="preserve"> relatively impressed that </w:t>
@@ -1224,7 +1303,16 @@
     </w:p>
     <w:p>
       <w:r>
-        <w:t xml:space="preserve">Mackenzie Anson was not a patient person, nor was she someone that enjoyed having to deal with the incessant whining of others. </w:t>
+        <w:t>Piper</w:t>
+      </w:r>
+      <w:r>
+        <w:t xml:space="preserve"> </w:t>
+      </w:r>
+      <w:r>
+        <w:t>Ashton</w:t>
+      </w:r>
+      <w:r>
+        <w:t xml:space="preserve"> was not a patient person, nor was she someone that enjoyed having to deal with the incessant whining of others. </w:t>
       </w:r>
       <w:r>
         <w:t>It was these two qualities that lead to her being a classified as what one could call a ’loner’. Of course this label was not entirely true</w:t>
@@ -1260,10 +1348,13 @@
         <w:t>.</w:t>
       </w:r>
       <w:r>
-        <w:t xml:space="preserve"> While boasting of her intolerance, Ma</w:t>
-      </w:r>
-      <w:r>
-        <w:t xml:space="preserve">ckenzie had to admit </w:t>
+        <w:t xml:space="preserve"> While boasting of her intolerance, </w:t>
+      </w:r>
+      <w:r>
+        <w:t>Piper</w:t>
+      </w:r>
+      <w:r>
+        <w:t xml:space="preserve"> had to admit </w:t>
       </w:r>
       <w:r>
         <w:t>that she could suspend it if she truly needed to. So it came to be that on Sunday morning, she found herself in a particular quandary when one of the few people she cared for decided to break her peace.</w:t>
@@ -1287,15 +1378,7 @@
     </w:p>
     <w:p>
       <w:r>
-        <w:t xml:space="preserve">When Keith </w:t>
-      </w:r>
-      <w:proofErr w:type="spellStart"/>
-      <w:r>
-        <w:t>Buchant</w:t>
-      </w:r>
-      <w:proofErr w:type="spellEnd"/>
-      <w:r>
-        <w:t xml:space="preserve"> </w:t>
+        <w:t xml:space="preserve">When Keith Buchant </w:t>
       </w:r>
       <w:r>
         <w:t xml:space="preserve">had </w:t>
@@ -1331,42 +1414,24 @@
     <w:p/>
     <w:p>
       <w:r>
+        <w:t xml:space="preserve">“No, that won’t do at all.” Keith Buchant closed the link to the job listing in front of him. A review and an opinion piece.  “I am not a person of opinions because I feel the counter arguments too strongly”. If </w:t>
+      </w:r>
+      <w:r>
         <w:lastRenderedPageBreak/>
-        <w:t xml:space="preserve">“No, that won’t do at all.” Keith </w:t>
-      </w:r>
-      <w:proofErr w:type="spellStart"/>
-      <w:r>
-        <w:t>Buchant</w:t>
-      </w:r>
-      <w:proofErr w:type="spellEnd"/>
-      <w:r>
-        <w:t xml:space="preserve"> closed the link to the job listing in front of him. A review and an opinion piece.  “I am not a person of opinions because I feel the counter arguments too strongly”. If there was one thing that all the threads could agree on it was that: that quote had defined his life up to this point.</w:t>
-      </w:r>
-      <w:r>
-        <w:t xml:space="preserve"> </w:t>
-      </w:r>
-    </w:p>
-    <w:p>
-      <w:proofErr w:type="gramStart"/>
-      <w:r>
-        <w:t>meet</w:t>
-      </w:r>
-      <w:proofErr w:type="gramEnd"/>
-      <w:r>
-        <w:t xml:space="preserve"> a woman on whom his </w:t>
-      </w:r>
-    </w:p>
-    <w:p>
-      <w:r>
-        <w:t xml:space="preserve"> </w:t>
-      </w:r>
-      <w:proofErr w:type="gramStart"/>
-      <w:r>
-        <w:t>and</w:t>
-      </w:r>
-      <w:proofErr w:type="gramEnd"/>
-      <w:r>
-        <w:t xml:space="preserve"> in the progress of delivering this most tired of references to </w:t>
+        <w:t>there was one thing that all the threads could agree on it was that: that quote had defined his life up to this point.</w:t>
+      </w:r>
+      <w:r>
+        <w:t xml:space="preserve"> </w:t>
+      </w:r>
+    </w:p>
+    <w:p>
+      <w:r>
+        <w:t xml:space="preserve">meet a woman on whom his </w:t>
+      </w:r>
+    </w:p>
+    <w:p>
+      <w:r>
+        <w:t xml:space="preserve"> and in the progress of delivering this most tired of references to </w:t>
       </w:r>
     </w:p>
     <w:p>
@@ -1426,7 +1491,13 @@
         <w:t xml:space="preserve"> just what the H</w:t>
       </w:r>
       <w:r>
-        <w:t>ell you were thinking” Mackenzie said dabbing the cut above his eye</w:t>
+        <w:t xml:space="preserve">ell you were thinking” </w:t>
+      </w:r>
+      <w:r>
+        <w:t>Piper</w:t>
+      </w:r>
+      <w:r>
+        <w:t xml:space="preserve"> said dabbing the cut above his eye</w:t>
       </w:r>
     </w:p>
     <w:p>
@@ -1555,6 +1626,7 @@
       </w:r>
     </w:p>
     <w:p/>
+    <w:p/>
     <w:p>
       <w:pPr>
         <w:rPr>
@@ -1566,28 +1638,161 @@
           <w:b/>
         </w:rPr>
         <w:lastRenderedPageBreak/>
-        <w:t>Mackenzie – Harrison dialogue exchange</w:t>
-      </w:r>
-    </w:p>
-    <w:p>
-      <w:r>
-        <w:t>“I still don’t know what the hell you were thinking” Mackenzie said dabbing the cut above his eye</w:t>
-      </w:r>
-    </w:p>
-    <w:p>
-      <w:r>
-        <w:t>“I wasn’t thinking, that was the point.” He replied wincing slightly at the feeling of the disinfectant on his exposed skin.</w:t>
-      </w:r>
-    </w:p>
-    <w:p>
-      <w:r>
-        <w:t xml:space="preserve">“This is not a game, Harrison. </w:t>
-      </w:r>
-      <w:r>
-        <w:t>You could’ve been hurt. Or worse.</w:t>
-      </w:r>
-      <w:r>
-        <w:t>”</w:t>
+        <w:t>Piper</w:t>
+      </w:r>
+      <w:r>
+        <w:rPr>
+          <w:b/>
+        </w:rPr>
+        <w:t xml:space="preserve"> – Harrison dialogue exchange</w:t>
+      </w:r>
+    </w:p>
+    <w:p>
+      <w:r>
+        <w:t>“I still don’t know what the hell you were thinking</w:t>
+      </w:r>
+      <w:r>
+        <w:t>.</w:t>
+      </w:r>
+      <w:r>
+        <w:t xml:space="preserve">” </w:t>
+      </w:r>
+      <w:r>
+        <w:t>Piper</w:t>
+      </w:r>
+      <w:r>
+        <w:t xml:space="preserve"> said dabbing the cut above his eye</w:t>
+      </w:r>
+      <w:r>
+        <w:t>.</w:t>
+      </w:r>
+    </w:p>
+    <w:p>
+      <w:r>
+        <w:t>“I wasn’t thinking, that was the poin</w:t>
+      </w:r>
+      <w:r>
+        <w:t xml:space="preserve">t.” </w:t>
+      </w:r>
+      <w:r>
+        <w:t>Harry replied.</w:t>
+      </w:r>
+    </w:p>
+    <w:p>
+      <w:r>
+        <w:t>As he did</w:t>
+      </w:r>
+      <w:r>
+        <w:t xml:space="preserve"> so,</w:t>
+      </w:r>
+      <w:r>
+        <w:t xml:space="preserve"> he </w:t>
+      </w:r>
+      <w:r>
+        <w:t>wi</w:t>
+      </w:r>
+      <w:r>
+        <w:t>nced</w:t>
+      </w:r>
+      <w:r>
+        <w:t xml:space="preserve"> </w:t>
+      </w:r>
+      <w:r>
+        <w:t>at the feeling of the disinfectant on his exposed skin.</w:t>
+      </w:r>
+      <w:r>
+        <w:t xml:space="preserve"> Pipes had taken his arrival much better than he’</w:t>
+      </w:r>
+      <w:r>
+        <w:t>d could have hoped for</w:t>
+      </w:r>
+      <w:r>
+        <w:t>. In truth he didn’t know what to expect when he’d turned up at her house at 4am</w:t>
+      </w:r>
+      <w:r>
+        <w:t xml:space="preserve"> with</w:t>
+      </w:r>
+      <w:r>
+        <w:t xml:space="preserve"> his face bruised</w:t>
+      </w:r>
+      <w:r>
+        <w:t>, battered and bloodied and</w:t>
+      </w:r>
+      <w:r>
+        <w:t xml:space="preserve"> his</w:t>
+      </w:r>
+      <w:r>
+        <w:t xml:space="preserve"> right</w:t>
+      </w:r>
+      <w:r>
+        <w:t xml:space="preserve"> arm potentially broken.</w:t>
+      </w:r>
+    </w:p>
+    <w:p>
+      <w:r>
+        <w:t xml:space="preserve"> He’d</w:t>
+      </w:r>
+      <w:r>
+        <w:t xml:space="preserve"> half-</w:t>
+      </w:r>
+      <w:r>
+        <w:t>expected her to scream in his face and kick him out after he jumped in through her bedroom window, or worse: beat him up herself – something Piper was fully capable of doing if someone made her angry enough.</w:t>
+      </w:r>
+      <w:r>
+        <w:t xml:space="preserve"> Granted she</w:t>
+      </w:r>
+      <w:r>
+        <w:t xml:space="preserve"> had</w:t>
+      </w:r>
+      <w:r>
+        <w:t xml:space="preserve"> very nearly b</w:t>
+      </w:r>
+      <w:r>
+        <w:t>as</w:t>
+      </w:r>
+      <w:r>
+        <w:t>hed his face in herself with a</w:t>
+      </w:r>
+      <w:r>
+        <w:t xml:space="preserve"> hockey stick before she realized who he was. </w:t>
+      </w:r>
+      <w:r>
+        <w:t xml:space="preserve">It said something about </w:t>
+      </w:r>
+      <w:r>
+        <w:t>their friendship</w:t>
+      </w:r>
+      <w:r>
+        <w:t xml:space="preserve"> (and </w:t>
+      </w:r>
+      <w:r>
+        <w:t>Harry’s</w:t>
+      </w:r>
+      <w:r>
+        <w:t xml:space="preserve"> </w:t>
+      </w:r>
+      <w:r>
+        <w:t>circle of friends</w:t>
+      </w:r>
+      <w:r>
+        <w:t>)</w:t>
+      </w:r>
+      <w:r>
+        <w:t xml:space="preserve"> that Piper Ashton was the only person he could go to in the middle of night for help.</w:t>
+      </w:r>
+      <w:r>
+        <w:t xml:space="preserve"> </w:t>
+      </w:r>
+    </w:p>
+    <w:p>
+      <w:r>
+        <w:t>“This is not a game, Harrison. You could’ve been</w:t>
+      </w:r>
+      <w:r>
+        <w:t xml:space="preserve"> seriously</w:t>
+      </w:r>
+      <w:r>
+        <w:t xml:space="preserve"> hurt. Or worse.”</w:t>
       </w:r>
     </w:p>
     <w:p>
@@ -1600,27 +1805,45 @@
       <w:r>
         <w:t>?”</w:t>
       </w:r>
-    </w:p>
-    <w:p>
-      <w:r>
-        <w:t>“</w:t>
-      </w:r>
-      <w:r>
-        <w:t>You could’ve been a</w:t>
-      </w:r>
-      <w:r>
-        <w:t>rrested.”</w:t>
-      </w:r>
-    </w:p>
-    <w:p>
-      <w:r>
-        <w:t>“You’d bail me out. “</w:t>
-      </w:r>
-    </w:p>
-    <w:p>
+      <w:r>
+        <w:t xml:space="preserve"> he said, gesturing towards the open first aid kit sitting on the sink </w:t>
+      </w:r>
+      <w:r>
+        <w:t xml:space="preserve">to his left. Once she’d gotten a good look at his face and its current state, Piper had grabbed her first aid kit, dragged him into the bathroom and shut the door. </w:t>
+      </w:r>
+      <w:r>
+        <w:t>S</w:t>
+      </w:r>
+      <w:r>
+        <w:t xml:space="preserve">he sat him down and ordered him to tell her the whole sad-stupid-but-true story while she put her gloves on and </w:t>
+      </w:r>
+      <w:r>
+        <w:t>got to work</w:t>
+      </w:r>
       <w:bookmarkStart w:id="0" w:name="_GoBack"/>
       <w:bookmarkEnd w:id="0"/>
       <w:r>
+        <w:t xml:space="preserve"> cleaning his wounds. </w:t>
+      </w:r>
+    </w:p>
+    <w:p>
+      <w:r>
+        <w:t>“</w:t>
+      </w:r>
+      <w:r>
+        <w:t>You could’ve been a</w:t>
+      </w:r>
+      <w:r>
+        <w:t>rrested.”</w:t>
+      </w:r>
+    </w:p>
+    <w:p>
+      <w:r>
+        <w:t>“You’d bail me out. “</w:t>
+      </w:r>
+    </w:p>
+    <w:p>
+      <w:r>
         <w:t>“Keith would end up doing that.”</w:t>
       </w:r>
     </w:p>
@@ -1684,12 +1907,24 @@
     </w:p>
     <w:p>
       <w:r>
-        <w:t>[Mackenzie elbows him in the shoulder – she knows there’s no would there so it won’t do too much damage]</w:t>
-      </w:r>
-    </w:p>
-    <w:p>
-      <w:r>
-        <w:t>“Ouch Mackenzie! Take it easy.”</w:t>
+        <w:t>[</w:t>
+      </w:r>
+      <w:r>
+        <w:t>Piper</w:t>
+      </w:r>
+      <w:r>
+        <w:t xml:space="preserve"> elbows him in the shoulder – she knows there’s no would there so it won’t do too much damage]</w:t>
+      </w:r>
+    </w:p>
+    <w:p>
+      <w:r>
+        <w:t xml:space="preserve">“Ouch </w:t>
+      </w:r>
+      <w:r>
+        <w:t>Piper</w:t>
+      </w:r>
+      <w:r>
+        <w:t>! Take it easy.”</w:t>
       </w:r>
     </w:p>
     <w:p>
@@ -1704,6 +1939,7 @@
     </w:p>
     <w:p>
       <w:r>
+        <w:lastRenderedPageBreak/>
         <w:t>“Would you rather talk about the beating the Madison kid gave you</w:t>
       </w:r>
       <w:r>
@@ -1737,23 +1973,58 @@
     </w:p>
     <w:p>
       <w:r>
-        <w:t>“Mack, all I did was ask a question.”</w:t>
-      </w:r>
-    </w:p>
-    <w:p>
-      <w:r>
         <w:t>“</w:t>
       </w:r>
       <w:r>
-        <w:t>You asked The Cheerleader whether she was jealous that her Jock boyfriend has bigger breasts than her. You really shouldn’t be surprised that he was upset.</w:t>
+        <w:t>Pipes</w:t>
+      </w:r>
+      <w:r>
+        <w:t>, all I did was ask a question.”</w:t>
+      </w:r>
+    </w:p>
+    <w:p>
+      <w:r>
+        <w:t>“</w:t>
+      </w:r>
+      <w:r>
+        <w:t>You</w:t>
+      </w:r>
+      <w:r>
+        <w:t xml:space="preserve"> went up to</w:t>
+      </w:r>
+      <w:r>
+        <w:t xml:space="preserve"> The Cheerleader</w:t>
+      </w:r>
+      <w:r>
+        <w:t xml:space="preserve"> at her own party and asked her</w:t>
+      </w:r>
+      <w:r>
+        <w:t xml:space="preserve"> whether she was jealous that her Jock boyfriend has bigger breasts than her. You really shouldn’t be surprised that he was upset.</w:t>
       </w:r>
       <w:r>
         <w:t>”</w:t>
       </w:r>
-    </w:p>
-    <w:p>
-      <w:r>
-        <w:t>“The girl has a name, Mack”</w:t>
+      <w:r>
+        <w:t xml:space="preserve"> </w:t>
+      </w:r>
+    </w:p>
+    <w:p>
+      <w:r>
+        <w:t xml:space="preserve">Well that wasn’t the entire story exactly. The girl’s boyfriend had caught him staring and it was all downhill from that point. He had offered to stare at Rick’s cleavage instead of Amy’s but he doubted that the guy had appreciated the sentiment. </w:t>
+      </w:r>
+    </w:p>
+    <w:p>
+      <w:r>
+        <w:t xml:space="preserve">“The girl has a name, </w:t>
+      </w:r>
+      <w:r>
+        <w:t>Pipes</w:t>
+      </w:r>
+      <w:r>
+        <w:t>.</w:t>
+      </w:r>
+      <w:r>
+        <w:t>”</w:t>
       </w:r>
     </w:p>
     <w:p>
@@ -1761,16 +2032,10 @@
         <w:t>“</w:t>
       </w:r>
       <w:r>
-        <w:t>And I refuse to acknowledge it</w:t>
-      </w:r>
-      <w:r>
-        <w:t>/ I don’t acknowledge bimbos /</w:t>
-      </w:r>
-      <w:r>
-        <w:t xml:space="preserve"> </w:t>
-      </w:r>
-      <w:r>
-        <w:t>and</w:t>
+        <w:t>I don’t acknowledge bimbos. A</w:t>
+      </w:r>
+      <w:r>
+        <w:t>nd</w:t>
       </w:r>
       <w:r>
         <w:t xml:space="preserve"> that’s beside the point.</w:t>
@@ -1781,40 +2046,205 @@
     </w:p>
     <w:p>
       <w:r>
+        <w:t>“Which is?”</w:t>
+      </w:r>
+    </w:p>
+    <w:p>
+      <w:r>
+        <w:t>“That</w:t>
+      </w:r>
+      <w:r>
+        <w:t xml:space="preserve"> you</w:t>
+      </w:r>
+      <w:r>
+        <w:t>, my friend,</w:t>
+      </w:r>
+      <w:r>
+        <w:t xml:space="preserve"> you’re an asshole.”</w:t>
+      </w:r>
+    </w:p>
+    <w:p>
+      <w:r>
+        <w:t>“A loveable asshole?”</w:t>
+      </w:r>
+    </w:p>
+    <w:p>
+      <w:r>
+        <w:t>“No, just the regular kind.”</w:t>
+      </w:r>
+    </w:p>
+    <w:p>
+      <w:r>
+        <w:t>“</w:t>
+      </w:r>
+      <w:r>
+        <w:t>I still think it was a legitimate question</w:t>
+      </w:r>
+      <w:r>
+        <w:t>.</w:t>
+      </w:r>
+      <w:r>
+        <w:t>”</w:t>
+      </w:r>
+    </w:p>
+    <w:p>
+      <w:r>
+        <w:t>“And I still think it was stupid</w:t>
+      </w:r>
+      <w:r>
+        <w:t>.</w:t>
+      </w:r>
+      <w:r>
+        <w:t>”</w:t>
+      </w:r>
+    </w:p>
+    <w:p>
+      <w:r>
+        <w:t xml:space="preserve">“See these </w:t>
+      </w:r>
+      <w:r>
+        <w:t xml:space="preserve">little </w:t>
+      </w:r>
+      <w:r>
+        <w:t>judgement sessions</w:t>
+      </w:r>
+      <w:r>
+        <w:t xml:space="preserve"> of yours</w:t>
+      </w:r>
+      <w:r>
+        <w:t>? They’re the exact reason that everyone thinks that you are an unlikable person.”</w:t>
+      </w:r>
+    </w:p>
+    <w:p>
+      <w:r>
+        <w:t>“Well then everyone can go fuck themselves.”</w:t>
+      </w:r>
+    </w:p>
+    <w:p>
+      <w:r>
+        <w:t>“Including me?”</w:t>
+      </w:r>
+    </w:p>
+    <w:p>
+      <w:r>
+        <w:t xml:space="preserve">“No. </w:t>
+      </w:r>
+      <w:r>
+        <w:t>But o</w:t>
+      </w:r>
+      <w:r>
+        <w:t>nly because I know you’d enjoy it.”</w:t>
+      </w:r>
+    </w:p>
+    <w:p>
+      <w:r>
+        <w:t>“You</w:t>
+      </w:r>
+      <w:r>
+        <w:t xml:space="preserve"> know</w:t>
+      </w:r>
+      <w:r>
+        <w:t xml:space="preserve"> somewhere deep down in that cold, black heart of yours I’m fairly certain that you like me.”</w:t>
+      </w:r>
+    </w:p>
+    <w:p>
+      <w:r>
+        <w:t>“Not in the mood Harrison.”</w:t>
+      </w:r>
+    </w:p>
+    <w:p>
+      <w:r>
+        <w:t>“Well I like you too.”</w:t>
+      </w:r>
+    </w:p>
+    <w:p>
+      <w:r>
+        <w:t>[</w:t>
+      </w:r>
+      <w:r>
+        <w:t>Piper</w:t>
+      </w:r>
+      <w:r>
+        <w:t xml:space="preserve"> shakes her head</w:t>
+      </w:r>
+      <w:r>
+        <w:t>. Harry</w:t>
+      </w:r>
+      <w:r>
+        <w:t xml:space="preserve"> thinks that he can see the ghost of a smile on her lips and</w:t>
+      </w:r>
+      <w:r>
+        <w:t xml:space="preserve"> gets the feeling that he may actually be right for once. </w:t>
+      </w:r>
+      <w:r>
+        <w:t>Pipes</w:t>
+      </w:r>
+      <w:r>
+        <w:t xml:space="preserve"> has a nearly flawless poker-face and she</w:t>
+      </w:r>
+      <w:r>
+        <w:t xml:space="preserve"> barely moves her head or her lips but she isn’t scowling which always</w:t>
+      </w:r>
+      <w:r>
+        <w:t xml:space="preserve"> a</w:t>
+      </w:r>
+      <w:r>
+        <w:t xml:space="preserve"> good</w:t>
+      </w:r>
+      <w:r>
+        <w:t xml:space="preserve"> sign</w:t>
+      </w:r>
+      <w:r>
+        <w:t>.</w:t>
+      </w:r>
+      <w:r>
+        <w:t>]</w:t>
+      </w:r>
+    </w:p>
+    <w:p>
+      <w:r>
+        <w:t>“There.</w:t>
+      </w:r>
+      <w:r>
+        <w:t xml:space="preserve"> You’re all sewn up.</w:t>
+      </w:r>
+      <w:r>
+        <w:t>”</w:t>
+      </w:r>
+    </w:p>
+    <w:p>
+      <w:r>
+        <w:t>“Thanks</w:t>
+      </w:r>
+      <w:r>
+        <w:t xml:space="preserve"> doc</w:t>
+      </w:r>
+      <w:r>
+        <w:t>.”</w:t>
+      </w:r>
+    </w:p>
+    <w:p>
+      <w:r>
+        <w:t>“Try to let yourself heal this time. And remember: You don’t block punches with your face.”</w:t>
+      </w:r>
+    </w:p>
+    <w:p>
+      <w:r>
         <w:lastRenderedPageBreak/>
-        <w:t>“Which is?”</w:t>
-      </w:r>
-    </w:p>
-    <w:p>
-      <w:r>
-        <w:t>“That</w:t>
-      </w:r>
-      <w:r>
-        <w:t>, my friend,</w:t>
-      </w:r>
-      <w:r>
-        <w:t xml:space="preserve"> you’re an asshole.”</w:t>
-      </w:r>
-    </w:p>
-    <w:p>
-      <w:r>
-        <w:t>“A loveable asshole?”</w:t>
-      </w:r>
-    </w:p>
-    <w:p>
-      <w:r>
-        <w:t>“No, just the regular kind.”</w:t>
-      </w:r>
-    </w:p>
-    <w:p>
-      <w:r>
-        <w:t>“</w:t>
-      </w:r>
-      <w:r>
-        <w:t>I still think it was a legitimate question</w:t>
-      </w:r>
-      <w:r>
-        <w:t>.</w:t>
+        <w:t>“Funny, Ashton.”</w:t>
+      </w:r>
+    </w:p>
+    <w:p>
+      <w:r>
+        <w:t>[Harrison gets up and moves to hug her]</w:t>
+      </w:r>
+    </w:p>
+    <w:p>
+      <w:r>
+        <w:t>“Do we really have to –</w:t>
+      </w:r>
+      <w:r>
+        <w:t xml:space="preserve"> </w:t>
       </w:r>
       <w:r>
         <w:t>”</w:t>
@@ -1822,60 +2252,12 @@
     </w:p>
     <w:p>
       <w:r>
-        <w:t>“And I still think it was stupid</w:t>
-      </w:r>
-      <w:r>
-        <w:t>.</w:t>
-      </w:r>
-      <w:r>
-        <w:t>”</w:t>
-      </w:r>
-    </w:p>
-    <w:p>
-      <w:r>
-        <w:t xml:space="preserve">“See these </w:t>
-      </w:r>
-      <w:r>
-        <w:t xml:space="preserve">little </w:t>
-      </w:r>
-      <w:r>
-        <w:t>judgement sessions</w:t>
-      </w:r>
-      <w:r>
-        <w:t xml:space="preserve"> of yours</w:t>
-      </w:r>
-      <w:r>
-        <w:t>? They’re the exact reason that everyone thinks that you are an unlikable person.”</w:t>
-      </w:r>
-    </w:p>
-    <w:p>
-      <w:r>
-        <w:t>“Well then everyone can go fuck themselves.”</w:t>
-      </w:r>
-    </w:p>
-    <w:p>
-      <w:r>
-        <w:t>“Including me?”</w:t>
-      </w:r>
-    </w:p>
-    <w:p>
-      <w:r>
-        <w:t>“No. Only because I know you’d enjoy it.”</w:t>
-      </w:r>
-    </w:p>
-    <w:p>
-      <w:r>
-        <w:t>“You somewhere deep down in that cold, black heart of yours I’m fairly certain that you like me.”</w:t>
-      </w:r>
-    </w:p>
-    <w:p>
-      <w:r>
-        <w:t>“Not in the mood Harrison.”</w:t>
-      </w:r>
-    </w:p>
-    <w:p>
-      <w:r>
-        <w:t>“Well I like you too.”</w:t>
+        <w:t>[Harrison hugs her]</w:t>
+      </w:r>
+    </w:p>
+    <w:p>
+      <w:r>
+        <w:t>“Okay fine.”</w:t>
       </w:r>
     </w:p>
     <w:p>
@@ -1883,34 +2265,16 @@
         <w:t>[</w:t>
       </w:r>
       <w:r>
-        <w:t>Mackenzie shakes her head</w:t>
-      </w:r>
-      <w:r>
-        <w:t>. Harry</w:t>
-      </w:r>
-      <w:r>
-        <w:t xml:space="preserve"> thinks that he can see the ghost of a smile on her lips and</w:t>
-      </w:r>
-      <w:r>
-        <w:t xml:space="preserve"> gets the feeling that he may actually be right for once. Mack</w:t>
-      </w:r>
-      <w:r>
-        <w:t xml:space="preserve"> has a nearly flawless poker-face and she</w:t>
-      </w:r>
-      <w:r>
-        <w:t xml:space="preserve"> barely moves her head or her lips but she isn’t scowling which always</w:t>
-      </w:r>
-      <w:r>
-        <w:t xml:space="preserve"> a</w:t>
-      </w:r>
-      <w:r>
-        <w:t xml:space="preserve"> good</w:t>
-      </w:r>
-      <w:r>
-        <w:t xml:space="preserve"> sign</w:t>
-      </w:r>
-      <w:r>
-        <w:t>.</w:t>
+        <w:t>Piper</w:t>
+      </w:r>
+      <w:r>
+        <w:t xml:space="preserve"> exhales theatrically, drops her shoulders and </w:t>
+      </w:r>
+      <w:r>
+        <w:t>hugs him back</w:t>
+      </w:r>
+      <w:r>
+        <w:t xml:space="preserve"> – She starts counting</w:t>
       </w:r>
       <w:r>
         <w:t>]</w:t>
@@ -1918,65 +2282,28 @@
     </w:p>
     <w:p>
       <w:r>
-        <w:t>“There.</w:t>
-      </w:r>
-      <w:r>
-        <w:t xml:space="preserve"> You’re all sewn up.</w:t>
-      </w:r>
-      <w:r>
-        <w:t>”</w:t>
-      </w:r>
-    </w:p>
-    <w:p>
-      <w:r>
-        <w:t>“Thanks</w:t>
-      </w:r>
-      <w:r>
-        <w:t xml:space="preserve"> doc</w:t>
-      </w:r>
-      <w:r>
-        <w:t>.”</w:t>
-      </w:r>
-    </w:p>
-    <w:p>
-      <w:r>
-        <w:t>[Harrison gets up and moves to hug her]</w:t>
-      </w:r>
-    </w:p>
-    <w:p>
-      <w:r>
-        <w:t>“Do we really have to –</w:t>
-      </w:r>
-      <w:proofErr w:type="gramStart"/>
-      <w:r>
-        <w:t>”</w:t>
-      </w:r>
-      <w:proofErr w:type="gramEnd"/>
-    </w:p>
-    <w:p>
-      <w:r>
-        <w:t>[Harrison hugs her]</w:t>
-      </w:r>
-    </w:p>
-    <w:p>
-      <w:r>
-        <w:t>“Okay fine.”</w:t>
-      </w:r>
-    </w:p>
-    <w:p>
-      <w:r>
-        <w:t xml:space="preserve">[Mackenzie exhales theatrically, drops her shoulders and </w:t>
-      </w:r>
-      <w:r>
-        <w:t>hugs him back</w:t>
-      </w:r>
-      <w:r>
-        <w:t>]</w:t>
-      </w:r>
-    </w:p>
-    <w:p>
-      <w:r>
         <w:t>[The pair hug for a five seconds]</w:t>
+      </w:r>
+    </w:p>
+    <w:p>
+      <w:r>
+        <w:t>[</w:t>
+      </w:r>
+      <w:r>
+        <w:t>S</w:t>
+      </w:r>
+      <w:r>
+        <w:t>ix seconds]</w:t>
+      </w:r>
+    </w:p>
+    <w:p>
+      <w:r>
+        <w:t>[Seven seconds]</w:t>
+      </w:r>
+    </w:p>
+    <w:p>
+      <w:r>
+        <w:t>[Eight seconds]</w:t>
       </w:r>
     </w:p>
     <w:p>
@@ -2022,7 +2349,6 @@
         <w:rPr>
           <w:i/>
         </w:rPr>
-        <w:lastRenderedPageBreak/>
         <w:t>Growing up has just begun.</w:t>
       </w:r>
     </w:p>
@@ -2078,15 +2404,7 @@
     </w:p>
     <w:p>
       <w:r>
-        <w:t xml:space="preserve">There in the darkness Corona found her, legs crossed and make-up running. </w:t>
-      </w:r>
-      <w:proofErr w:type="spellStart"/>
-      <w:r>
-        <w:t>Corri</w:t>
-      </w:r>
-      <w:proofErr w:type="spellEnd"/>
-      <w:r>
-        <w:t xml:space="preserve"> gave her a hug</w:t>
+        <w:t>There in the darkness Corona found her, legs crossed and make-up running. Corri gave her a hug</w:t>
       </w:r>
     </w:p>
     <w:p>
@@ -3273,7 +3591,7 @@
 </file>
 
 <file path=customXml/itemProps1.xml><?xml version="1.0" encoding="utf-8"?>
-<ds:datastoreItem xmlns:ds="http://schemas.openxmlformats.org/officeDocument/2006/customXml" ds:itemID="{71978984-7146-4F29-AFE5-157ADEE103F6}">
+<ds:datastoreItem xmlns:ds="http://schemas.openxmlformats.org/officeDocument/2006/customXml" ds:itemID="{83E21F3B-36AB-4D0E-8908-CD543FB3A656}">
   <ds:schemaRefs>
     <ds:schemaRef ds:uri="http://schemas.openxmlformats.org/officeDocument/2006/bibliography"/>
   </ds:schemaRefs>

</xml_diff>

<commit_message>
Further expanded Harrison and Piper's conversation. I am trying to turn this int a stroy in and of itself.
</commit_message>
<xml_diff>
--- a/creative-writing/Paper-Walls-Notes.docx
+++ b/creative-writing/Paper-Walls-Notes.docx
@@ -1730,7 +1730,7 @@
     </w:p>
     <w:p>
       <w:r>
-        <w:t xml:space="preserve"> He’d</w:t>
+        <w:t>He’d</w:t>
       </w:r>
       <w:r>
         <w:t xml:space="preserve"> half-</w:t>
@@ -1760,13 +1760,7 @@
         <w:t xml:space="preserve">It said something about </w:t>
       </w:r>
       <w:r>
-        <w:t>their friendship</w:t>
-      </w:r>
-      <w:r>
-        <w:t xml:space="preserve"> (and </w:t>
-      </w:r>
-      <w:r>
-        <w:t>Harry’s</w:t>
+        <w:t>their friendship (and Harry’s</w:t>
       </w:r>
       <w:r>
         <w:t xml:space="preserve"> </w:t>
@@ -1809,7 +1803,13 @@
         <w:t xml:space="preserve"> he said, gesturing towards the open first aid kit sitting on the sink </w:t>
       </w:r>
       <w:r>
-        <w:t xml:space="preserve">to his left. Once she’d gotten a good look at his face and its current state, Piper had grabbed her first aid kit, dragged him into the bathroom and shut the door. </w:t>
+        <w:t>to his left. Once she’d gotten a good look at</w:t>
+      </w:r>
+      <w:r>
+        <w:t xml:space="preserve"> his face and its current state,</w:t>
+      </w:r>
+      <w:r>
+        <w:t xml:space="preserve"> Piper had grabbed her first aid kit, dragged him into the bathroom and shut the door. </w:t>
       </w:r>
       <w:r>
         <w:t>S</w:t>
@@ -1818,12 +1818,315 @@
         <w:t xml:space="preserve">he sat him down and ordered him to tell her the whole sad-stupid-but-true story while she put her gloves on and </w:t>
       </w:r>
       <w:r>
-        <w:t>got to work</w:t>
+        <w:t>went</w:t>
+      </w:r>
+      <w:r>
+        <w:t xml:space="preserve"> to work</w:t>
+      </w:r>
+      <w:r>
+        <w:t xml:space="preserve"> cleaning his wounds. </w:t>
+      </w:r>
+    </w:p>
+    <w:p>
+      <w:r>
+        <w:t>“</w:t>
+      </w:r>
+      <w:r>
+        <w:t>You could’ve been a</w:t>
+      </w:r>
+      <w:r>
+        <w:t>rrested.”</w:t>
+      </w:r>
+    </w:p>
+    <w:p>
+      <w:r>
+        <w:t>“You’d bail me out. “</w:t>
+      </w:r>
+    </w:p>
+    <w:p>
+      <w:r>
+        <w:t>“Keith would end up doing that.”</w:t>
+      </w:r>
+    </w:p>
+    <w:p>
+      <w:r>
+        <w:t>“At least Keith doesn’t lecture</w:t>
+      </w:r>
+      <w:r>
+        <w:t>.</w:t>
+      </w:r>
+      <w:r>
+        <w:t>”</w:t>
+      </w:r>
+    </w:p>
+    <w:p>
+      <w:r>
+        <w:t>“No</w:t>
+      </w:r>
+      <w:r>
+        <w:t>,</w:t>
+      </w:r>
+      <w:r>
+        <w:t xml:space="preserve"> but he does make you pay him back.”</w:t>
+      </w:r>
+    </w:p>
+    <w:p>
+      <w:r>
+        <w:t>“Oh yeah. I’d forgotten about that. Can borrow 20 bucks from you?”</w:t>
+      </w:r>
+    </w:p>
+    <w:p>
+      <w:r>
+        <w:t>[Shoots him a scowl]</w:t>
+      </w:r>
+    </w:p>
+    <w:p>
+      <w:r>
+        <w:t>“</w:t>
+      </w:r>
+      <w:r>
+        <w:t>Just do me a favo</w:t>
+      </w:r>
+      <w:r>
+        <w:t>r: be more responsible”</w:t>
+      </w:r>
+    </w:p>
+    <w:p>
+      <w:r>
+        <w:t>“You sound like my disapproving girlfriend. Or my mother.”</w:t>
+      </w:r>
+    </w:p>
+    <w:p>
+      <w:r>
+        <w:t>“Your mother doesn’t patch you up after you get butt kicked”</w:t>
+      </w:r>
+    </w:p>
+    <w:p>
+      <w:r>
+        <w:t>“Girlfriend it is then.”</w:t>
+      </w:r>
+    </w:p>
+    <w:p>
+      <w:r>
+        <w:t>[</w:t>
+      </w:r>
+      <w:r>
+        <w:t>Piper</w:t>
+      </w:r>
+      <w:r>
+        <w:t xml:space="preserve"> elbows him in the shou</w:t>
+      </w:r>
+      <w:r>
+        <w:t>lder being careful to attack his left arm – she knows there’s no woun</w:t>
+      </w:r>
+      <w:r>
+        <w:t>d there so it won’t do too much damage</w:t>
+      </w:r>
+      <w:r>
+        <w:t>.</w:t>
+      </w:r>
+      <w:r>
+        <w:t>]</w:t>
+      </w:r>
+    </w:p>
+    <w:p>
+      <w:r>
+        <w:t xml:space="preserve">“Ouch </w:t>
+      </w:r>
+      <w:r>
+        <w:t>Piper</w:t>
+      </w:r>
+      <w:r>
+        <w:t>! Take it easy.”</w:t>
+      </w:r>
+    </w:p>
+    <w:p>
+      <w:r>
+        <w:t>“I still can’t believe that you said that to Rick”</w:t>
+      </w:r>
+    </w:p>
+    <w:p>
+      <w:r>
+        <w:t>“Do we have to talk about that asshole?”</w:t>
+      </w:r>
+    </w:p>
+    <w:p>
+      <w:r>
+        <w:lastRenderedPageBreak/>
+        <w:t>“Would you rather talk about the beating the Madison kid gave you</w:t>
+      </w:r>
+      <w:r>
+        <w:t xml:space="preserve"> last year</w:t>
+      </w:r>
+      <w:r>
+        <w:t>?”</w:t>
+      </w:r>
+    </w:p>
+    <w:p>
+      <w:r>
+        <w:t>“</w:t>
+      </w:r>
+      <w:r>
+        <w:t xml:space="preserve">Okay, </w:t>
+      </w:r>
+      <w:r>
+        <w:t>I may have</w:t>
+      </w:r>
+      <w:r>
+        <w:t xml:space="preserve"> actually</w:t>
+      </w:r>
+      <w:r>
+        <w:t xml:space="preserve"> deserved that one.”</w:t>
+      </w:r>
+    </w:p>
+    <w:p>
+      <w:r>
+        <w:t>“As opposed to your innocence this time?”</w:t>
+      </w:r>
+    </w:p>
+    <w:p>
+      <w:r>
+        <w:t>“</w:t>
+      </w:r>
+      <w:r>
+        <w:t>Pipes</w:t>
+      </w:r>
+      <w:r>
+        <w:t>, all I did was ask a question.”</w:t>
+      </w:r>
+    </w:p>
+    <w:p>
+      <w:r>
+        <w:t>“</w:t>
+      </w:r>
+      <w:r>
+        <w:t>You</w:t>
+      </w:r>
+      <w:r>
+        <w:t xml:space="preserve"> went up to</w:t>
+      </w:r>
+      <w:r>
+        <w:t xml:space="preserve"> The Cheerleader</w:t>
+      </w:r>
+      <w:r>
+        <w:t xml:space="preserve"> at her own party and asked her</w:t>
+      </w:r>
+      <w:r>
+        <w:t xml:space="preserve"> whether she was jealous that her Jock boyfriend has bigger breasts than her. You really shouldn’t be surprised that he was upset.</w:t>
+      </w:r>
+      <w:r>
+        <w:t>”</w:t>
+      </w:r>
+      <w:r>
+        <w:t xml:space="preserve"> </w:t>
+      </w:r>
+    </w:p>
+    <w:p>
+      <w:r>
+        <w:t xml:space="preserve">Well that wasn’t the entire story exactly. </w:t>
+      </w:r>
+      <w:r>
+        <w:t>First: t</w:t>
+      </w:r>
+      <w:r>
+        <w:t xml:space="preserve">he girl’s boyfriend had caught him staring and it was all downhill from that point. </w:t>
+      </w:r>
+      <w:r>
+        <w:t>In Harry’s defence, h</w:t>
+      </w:r>
+      <w:r>
+        <w:t xml:space="preserve">e had offered to stare at </w:t>
+      </w:r>
+      <w:r>
+        <w:t>The Jock’s</w:t>
+      </w:r>
+      <w:r>
+        <w:t xml:space="preserve"> cleavage instead of </w:t>
+      </w:r>
+      <w:r>
+        <w:t xml:space="preserve">at </w:t>
+      </w:r>
+      <w:r>
+        <w:t xml:space="preserve">Amy’s but he doubted that the guy had appreciated the sentiment. </w:t>
+      </w:r>
+    </w:p>
+    <w:p>
+      <w:r>
+        <w:t xml:space="preserve">“The girl has a name, </w:t>
+      </w:r>
+      <w:r>
+        <w:t>Pipes</w:t>
+      </w:r>
+      <w:r>
+        <w:t>.</w:t>
+      </w:r>
+      <w:r>
+        <w:t>”</w:t>
+      </w:r>
+    </w:p>
+    <w:p>
+      <w:r>
+        <w:t>“</w:t>
+      </w:r>
+      <w:r>
+        <w:t>I don’t acknowledge</w:t>
+      </w:r>
+      <w:r>
+        <w:t xml:space="preserve"> blonde</w:t>
+      </w:r>
+      <w:r>
+        <w:t xml:space="preserve"> bimbos. A</w:t>
+      </w:r>
+      <w:r>
+        <w:t>nd</w:t>
+      </w:r>
+      <w:r>
+        <w:t xml:space="preserve"> that’s beside the point.</w:t>
+      </w:r>
+      <w:r>
+        <w:t>”</w:t>
+      </w:r>
+    </w:p>
+    <w:p>
+      <w:r>
+        <w:t>Harry fought the urge to point out that Piper was naturally blonde but resisted it. The last thing he w</w:t>
+      </w:r>
+      <w:r>
+        <w:t>anted was another attack on his good arm</w:t>
       </w:r>
       <w:bookmarkStart w:id="0" w:name="_GoBack"/>
       <w:bookmarkEnd w:id="0"/>
       <w:r>
-        <w:t xml:space="preserve"> cleaning his wounds. </w:t>
+        <w:t>.</w:t>
+      </w:r>
+    </w:p>
+    <w:p>
+      <w:r>
+        <w:t>“Which is?”</w:t>
+      </w:r>
+    </w:p>
+    <w:p>
+      <w:r>
+        <w:t>“That</w:t>
+      </w:r>
+      <w:r>
+        <w:t xml:space="preserve"> you</w:t>
+      </w:r>
+      <w:r>
+        <w:t>, my friend,</w:t>
+      </w:r>
+      <w:r>
+        <w:t xml:space="preserve"> you’re an asshole.”</w:t>
+      </w:r>
+    </w:p>
+    <w:p>
+      <w:r>
+        <w:t>“A loveable asshole?”</w:t>
+      </w:r>
+    </w:p>
+    <w:p>
+      <w:r>
+        <w:t>“No, just the regular kind.”</w:t>
       </w:r>
     </w:p>
     <w:p>
@@ -1831,25 +2134,7 @@
         <w:t>“</w:t>
       </w:r>
       <w:r>
-        <w:t>You could’ve been a</w:t>
-      </w:r>
-      <w:r>
-        <w:t>rrested.”</w:t>
-      </w:r>
-    </w:p>
-    <w:p>
-      <w:r>
-        <w:t>“You’d bail me out. “</w:t>
-      </w:r>
-    </w:p>
-    <w:p>
-      <w:r>
-        <w:t>“Keith would end up doing that.”</w:t>
-      </w:r>
-    </w:p>
-    <w:p>
-      <w:r>
-        <w:t>“At least Keith doesn’t lecture</w:t>
+        <w:t>I still think it was a legitimate question</w:t>
       </w:r>
       <w:r>
         <w:t>.</w:t>
@@ -1860,49 +2145,72 @@
     </w:p>
     <w:p>
       <w:r>
-        <w:t>“No</w:t>
-      </w:r>
-      <w:r>
-        <w:t>,</w:t>
-      </w:r>
-      <w:r>
-        <w:t xml:space="preserve"> but he does make you pay him back.”</w:t>
-      </w:r>
-    </w:p>
-    <w:p>
-      <w:r>
-        <w:t>“Oh yeah. I’d forgotten about that. Can borrow 20 bucks from you?”</w:t>
-      </w:r>
-    </w:p>
-    <w:p>
-      <w:r>
-        <w:t>[Shoots him a scowl]</w:t>
-      </w:r>
-    </w:p>
-    <w:p>
-      <w:r>
-        <w:t>“</w:t>
-      </w:r>
-      <w:r>
-        <w:t>Just do me a favo</w:t>
-      </w:r>
-      <w:r>
-        <w:t>r: be more responsible”</w:t>
-      </w:r>
-    </w:p>
-    <w:p>
-      <w:r>
-        <w:t>“You sound like my disapproving girlfriend. Or my mother.”</w:t>
-      </w:r>
-    </w:p>
-    <w:p>
-      <w:r>
-        <w:t>“Your mother doesn’t patch you up after you get butt kicked”</w:t>
-      </w:r>
-    </w:p>
-    <w:p>
-      <w:r>
-        <w:t>“Girlfriend it is then.”</w:t>
+        <w:t>“And I still think it was stupid</w:t>
+      </w:r>
+      <w:r>
+        <w:t>.</w:t>
+      </w:r>
+      <w:r>
+        <w:t>”</w:t>
+      </w:r>
+    </w:p>
+    <w:p>
+      <w:r>
+        <w:t xml:space="preserve">“See these </w:t>
+      </w:r>
+      <w:r>
+        <w:t xml:space="preserve">little </w:t>
+      </w:r>
+      <w:r>
+        <w:t>judgement sessions</w:t>
+      </w:r>
+      <w:r>
+        <w:t xml:space="preserve"> of yours</w:t>
+      </w:r>
+      <w:r>
+        <w:t>? They’re the exact reason that everyone thinks that you are an unlikable person.”</w:t>
+      </w:r>
+    </w:p>
+    <w:p>
+      <w:r>
+        <w:t>“Well then everyone can go fuck themselves.”</w:t>
+      </w:r>
+    </w:p>
+    <w:p>
+      <w:r>
+        <w:t>“Including me?”</w:t>
+      </w:r>
+    </w:p>
+    <w:p>
+      <w:r>
+        <w:t xml:space="preserve">“No. </w:t>
+      </w:r>
+      <w:r>
+        <w:t>But o</w:t>
+      </w:r>
+      <w:r>
+        <w:t>nly because I know you’d enjoy it.”</w:t>
+      </w:r>
+    </w:p>
+    <w:p>
+      <w:r>
+        <w:t>“You</w:t>
+      </w:r>
+      <w:r>
+        <w:t xml:space="preserve"> know</w:t>
+      </w:r>
+      <w:r>
+        <w:t xml:space="preserve"> somewhere deep down in that cold, black heart of yours I’m fairly certain that you like me.”</w:t>
+      </w:r>
+    </w:p>
+    <w:p>
+      <w:r>
+        <w:t>“Not in the mood Harrison.”</w:t>
+      </w:r>
+    </w:p>
+    <w:p>
+      <w:r>
+        <w:t>“Well I like you too.”</w:t>
       </w:r>
     </w:p>
     <w:p>
@@ -1913,307 +2221,56 @@
         <w:t>Piper</w:t>
       </w:r>
       <w:r>
-        <w:t xml:space="preserve"> elbows him in the shoulder – she knows there’s no would there so it won’t do too much damage]</w:t>
-      </w:r>
-    </w:p>
-    <w:p>
-      <w:r>
-        <w:t xml:space="preserve">“Ouch </w:t>
-      </w:r>
-      <w:r>
-        <w:t>Piper</w:t>
-      </w:r>
-      <w:r>
-        <w:t>! Take it easy.”</w:t>
-      </w:r>
-    </w:p>
-    <w:p>
-      <w:r>
-        <w:t>“I still can’t believe that you said that to Rick”</w:t>
-      </w:r>
-    </w:p>
-    <w:p>
-      <w:r>
-        <w:t>“Do we have to talk about that asshole?”</w:t>
+        <w:t xml:space="preserve"> shakes her head</w:t>
+      </w:r>
+      <w:r>
+        <w:t>. Harry</w:t>
+      </w:r>
+      <w:r>
+        <w:t xml:space="preserve"> thinks that he can see the ghost of a smile on her lips and</w:t>
+      </w:r>
+      <w:r>
+        <w:t xml:space="preserve"> gets the feeling that he may actually be right for once. </w:t>
+      </w:r>
+      <w:r>
+        <w:t>Pipes</w:t>
+      </w:r>
+      <w:r>
+        <w:t xml:space="preserve"> has a nearly flawless poker-face and she</w:t>
+      </w:r>
+      <w:r>
+        <w:t xml:space="preserve"> barely moves her head or her lips but she isn’t scowling which always</w:t>
+      </w:r>
+      <w:r>
+        <w:t xml:space="preserve"> a</w:t>
+      </w:r>
+      <w:r>
+        <w:t xml:space="preserve"> good</w:t>
+      </w:r>
+      <w:r>
+        <w:t xml:space="preserve"> sign</w:t>
+      </w:r>
+      <w:r>
+        <w:t>.</w:t>
+      </w:r>
+      <w:r>
+        <w:t>]</w:t>
+      </w:r>
+    </w:p>
+    <w:p>
+      <w:r>
+        <w:t>“There.</w:t>
+      </w:r>
+      <w:r>
+        <w:t xml:space="preserve"> You’re all sewn up.</w:t>
+      </w:r>
+      <w:r>
+        <w:t>”</w:t>
       </w:r>
     </w:p>
     <w:p>
       <w:r>
         <w:lastRenderedPageBreak/>
-        <w:t>“Would you rather talk about the beating the Madison kid gave you</w:t>
-      </w:r>
-      <w:r>
-        <w:t xml:space="preserve"> last year</w:t>
-      </w:r>
-      <w:r>
-        <w:t>?”</w:t>
-      </w:r>
-    </w:p>
-    <w:p>
-      <w:r>
-        <w:t>“</w:t>
-      </w:r>
-      <w:r>
-        <w:t xml:space="preserve">Okay, </w:t>
-      </w:r>
-      <w:r>
-        <w:t>I may have</w:t>
-      </w:r>
-      <w:r>
-        <w:t xml:space="preserve"> actually</w:t>
-      </w:r>
-      <w:r>
-        <w:t xml:space="preserve"> deserved that one.”</w:t>
-      </w:r>
-    </w:p>
-    <w:p>
-      <w:r>
-        <w:t>“As opposed to your innocence this time?”</w:t>
-      </w:r>
-    </w:p>
-    <w:p>
-      <w:r>
-        <w:t>“</w:t>
-      </w:r>
-      <w:r>
-        <w:t>Pipes</w:t>
-      </w:r>
-      <w:r>
-        <w:t>, all I did was ask a question.”</w:t>
-      </w:r>
-    </w:p>
-    <w:p>
-      <w:r>
-        <w:t>“</w:t>
-      </w:r>
-      <w:r>
-        <w:t>You</w:t>
-      </w:r>
-      <w:r>
-        <w:t xml:space="preserve"> went up to</w:t>
-      </w:r>
-      <w:r>
-        <w:t xml:space="preserve"> The Cheerleader</w:t>
-      </w:r>
-      <w:r>
-        <w:t xml:space="preserve"> at her own party and asked her</w:t>
-      </w:r>
-      <w:r>
-        <w:t xml:space="preserve"> whether she was jealous that her Jock boyfriend has bigger breasts than her. You really shouldn’t be surprised that he was upset.</w:t>
-      </w:r>
-      <w:r>
-        <w:t>”</w:t>
-      </w:r>
-      <w:r>
-        <w:t xml:space="preserve"> </w:t>
-      </w:r>
-    </w:p>
-    <w:p>
-      <w:r>
-        <w:t xml:space="preserve">Well that wasn’t the entire story exactly. The girl’s boyfriend had caught him staring and it was all downhill from that point. He had offered to stare at Rick’s cleavage instead of Amy’s but he doubted that the guy had appreciated the sentiment. </w:t>
-      </w:r>
-    </w:p>
-    <w:p>
-      <w:r>
-        <w:t xml:space="preserve">“The girl has a name, </w:t>
-      </w:r>
-      <w:r>
-        <w:t>Pipes</w:t>
-      </w:r>
-      <w:r>
-        <w:t>.</w:t>
-      </w:r>
-      <w:r>
-        <w:t>”</w:t>
-      </w:r>
-    </w:p>
-    <w:p>
-      <w:r>
-        <w:t>“</w:t>
-      </w:r>
-      <w:r>
-        <w:t>I don’t acknowledge bimbos. A</w:t>
-      </w:r>
-      <w:r>
-        <w:t>nd</w:t>
-      </w:r>
-      <w:r>
-        <w:t xml:space="preserve"> that’s beside the point.</w:t>
-      </w:r>
-      <w:r>
-        <w:t>”</w:t>
-      </w:r>
-    </w:p>
-    <w:p>
-      <w:r>
-        <w:t>“Which is?”</w:t>
-      </w:r>
-    </w:p>
-    <w:p>
-      <w:r>
-        <w:t>“That</w:t>
-      </w:r>
-      <w:r>
-        <w:t xml:space="preserve"> you</w:t>
-      </w:r>
-      <w:r>
-        <w:t>, my friend,</w:t>
-      </w:r>
-      <w:r>
-        <w:t xml:space="preserve"> you’re an asshole.”</w:t>
-      </w:r>
-    </w:p>
-    <w:p>
-      <w:r>
-        <w:t>“A loveable asshole?”</w:t>
-      </w:r>
-    </w:p>
-    <w:p>
-      <w:r>
-        <w:t>“No, just the regular kind.”</w:t>
-      </w:r>
-    </w:p>
-    <w:p>
-      <w:r>
-        <w:t>“</w:t>
-      </w:r>
-      <w:r>
-        <w:t>I still think it was a legitimate question</w:t>
-      </w:r>
-      <w:r>
-        <w:t>.</w:t>
-      </w:r>
-      <w:r>
-        <w:t>”</w:t>
-      </w:r>
-    </w:p>
-    <w:p>
-      <w:r>
-        <w:t>“And I still think it was stupid</w:t>
-      </w:r>
-      <w:r>
-        <w:t>.</w:t>
-      </w:r>
-      <w:r>
-        <w:t>”</w:t>
-      </w:r>
-    </w:p>
-    <w:p>
-      <w:r>
-        <w:t xml:space="preserve">“See these </w:t>
-      </w:r>
-      <w:r>
-        <w:t xml:space="preserve">little </w:t>
-      </w:r>
-      <w:r>
-        <w:t>judgement sessions</w:t>
-      </w:r>
-      <w:r>
-        <w:t xml:space="preserve"> of yours</w:t>
-      </w:r>
-      <w:r>
-        <w:t>? They’re the exact reason that everyone thinks that you are an unlikable person.”</w:t>
-      </w:r>
-    </w:p>
-    <w:p>
-      <w:r>
-        <w:t>“Well then everyone can go fuck themselves.”</w:t>
-      </w:r>
-    </w:p>
-    <w:p>
-      <w:r>
-        <w:t>“Including me?”</w:t>
-      </w:r>
-    </w:p>
-    <w:p>
-      <w:r>
-        <w:t xml:space="preserve">“No. </w:t>
-      </w:r>
-      <w:r>
-        <w:t>But o</w:t>
-      </w:r>
-      <w:r>
-        <w:t>nly because I know you’d enjoy it.”</w:t>
-      </w:r>
-    </w:p>
-    <w:p>
-      <w:r>
-        <w:t>“You</w:t>
-      </w:r>
-      <w:r>
-        <w:t xml:space="preserve"> know</w:t>
-      </w:r>
-      <w:r>
-        <w:t xml:space="preserve"> somewhere deep down in that cold, black heart of yours I’m fairly certain that you like me.”</w:t>
-      </w:r>
-    </w:p>
-    <w:p>
-      <w:r>
-        <w:t>“Not in the mood Harrison.”</w:t>
-      </w:r>
-    </w:p>
-    <w:p>
-      <w:r>
-        <w:t>“Well I like you too.”</w:t>
-      </w:r>
-    </w:p>
-    <w:p>
-      <w:r>
-        <w:t>[</w:t>
-      </w:r>
-      <w:r>
-        <w:t>Piper</w:t>
-      </w:r>
-      <w:r>
-        <w:t xml:space="preserve"> shakes her head</w:t>
-      </w:r>
-      <w:r>
-        <w:t>. Harry</w:t>
-      </w:r>
-      <w:r>
-        <w:t xml:space="preserve"> thinks that he can see the ghost of a smile on her lips and</w:t>
-      </w:r>
-      <w:r>
-        <w:t xml:space="preserve"> gets the feeling that he may actually be right for once. </w:t>
-      </w:r>
-      <w:r>
-        <w:t>Pipes</w:t>
-      </w:r>
-      <w:r>
-        <w:t xml:space="preserve"> has a nearly flawless poker-face and she</w:t>
-      </w:r>
-      <w:r>
-        <w:t xml:space="preserve"> barely moves her head or her lips but she isn’t scowling which always</w:t>
-      </w:r>
-      <w:r>
-        <w:t xml:space="preserve"> a</w:t>
-      </w:r>
-      <w:r>
-        <w:t xml:space="preserve"> good</w:t>
-      </w:r>
-      <w:r>
-        <w:t xml:space="preserve"> sign</w:t>
-      </w:r>
-      <w:r>
-        <w:t>.</w:t>
-      </w:r>
-      <w:r>
-        <w:t>]</w:t>
-      </w:r>
-    </w:p>
-    <w:p>
-      <w:r>
-        <w:t>“There.</w:t>
-      </w:r>
-      <w:r>
-        <w:t xml:space="preserve"> You’re all sewn up.</w:t>
-      </w:r>
-      <w:r>
-        <w:t>”</w:t>
-      </w:r>
-    </w:p>
-    <w:p>
-      <w:r>
         <w:t>“Thanks</w:t>
       </w:r>
       <w:r>
@@ -2230,7 +2287,6 @@
     </w:p>
     <w:p>
       <w:r>
-        <w:lastRenderedPageBreak/>
         <w:t>“Funny, Ashton.”</w:t>
       </w:r>
     </w:p>
@@ -3591,7 +3647,7 @@
 </file>
 
 <file path=customXml/itemProps1.xml><?xml version="1.0" encoding="utf-8"?>
-<ds:datastoreItem xmlns:ds="http://schemas.openxmlformats.org/officeDocument/2006/customXml" ds:itemID="{83E21F3B-36AB-4D0E-8908-CD543FB3A656}">
+<ds:datastoreItem xmlns:ds="http://schemas.openxmlformats.org/officeDocument/2006/customXml" ds:itemID="{E22492BA-4DF0-418D-BA70-E925C45B5A21}">
   <ds:schemaRefs>
     <ds:schemaRef ds:uri="http://schemas.openxmlformats.org/officeDocument/2006/bibliography"/>
   </ds:schemaRefs>

</xml_diff>